<commit_message>
added links and restrcutured page
</commit_message>
<xml_diff>
--- a/Edgar Baizabal Montañez.docx
+++ b/Edgar Baizabal Montañez.docx
@@ -24,19 +24,28 @@
         <w:rPr>
           <w:b/>
           <w:bCs/>
-        </w:rPr>
-      </w:pPr>
-      <w:r>
-        <w:rPr>
-          <w:b/>
-          <w:bCs/>
-        </w:rPr>
-        <w:t xml:space="preserve"> </w:t>
-      </w:r>
-      <w:r>
-        <w:rPr>
-          <w:b/>
-          <w:bCs/>
+          <w:color w:val="156082" w:themeColor="accent1"/>
+          <w:sz w:val="32"/>
+          <w:szCs w:val="32"/>
+        </w:rPr>
+      </w:pPr>
+      <w:r>
+        <w:rPr>
+          <w:b/>
+          <w:bCs/>
+          <w:color w:val="156082" w:themeColor="accent1"/>
+          <w:sz w:val="32"/>
+          <w:szCs w:val="32"/>
+        </w:rPr>
+        <w:t xml:space="preserve"> </w:t>
+      </w:r>
+      <w:r>
+        <w:rPr>
+          <w:b/>
+          <w:bCs/>
+          <w:color w:val="156082" w:themeColor="accent1"/>
+          <w:sz w:val="32"/>
+          <w:szCs w:val="32"/>
         </w:rPr>
         <w:t>Git/GitHub</w:t>
       </w:r>
@@ -274,6 +283,52 @@
         <w:t xml:space="preserve"> CI/CD</w:t>
       </w:r>
     </w:p>
+    <w:p/>
+    <w:p>
+      <w:pPr>
+        <w:ind w:left="3540"/>
+        <w:rPr>
+          <w:b/>
+          <w:bCs/>
+          <w:color w:val="156082" w:themeColor="accent1"/>
+          <w:sz w:val="32"/>
+          <w:szCs w:val="32"/>
+        </w:rPr>
+      </w:pPr>
+      <w:r>
+        <w:rPr>
+          <w:b/>
+          <w:bCs/>
+          <w:color w:val="156082" w:themeColor="accent1"/>
+          <w:sz w:val="32"/>
+          <w:szCs w:val="32"/>
+        </w:rPr>
+        <w:t>Git</w:t>
+      </w:r>
+      <w:r>
+        <w:rPr>
+          <w:b/>
+          <w:bCs/>
+          <w:color w:val="156082" w:themeColor="accent1"/>
+          <w:sz w:val="32"/>
+          <w:szCs w:val="32"/>
+        </w:rPr>
+        <w:t xml:space="preserve"> </w:t>
+      </w:r>
+      <w:proofErr w:type="spellStart"/>
+      <w:r>
+        <w:rPr>
+          <w:b/>
+          <w:bCs/>
+          <w:color w:val="156082" w:themeColor="accent1"/>
+          <w:sz w:val="32"/>
+          <w:szCs w:val="32"/>
+        </w:rPr>
+        <w:t>basics</w:t>
+      </w:r>
+      <w:proofErr w:type="spellEnd"/>
+    </w:p>
+    <w:p/>
     <w:p>
       <w:pPr>
         <w:rPr>
@@ -497,6 +552,72 @@
       </w:r>
     </w:p>
     <w:p>
+      <w:proofErr w:type="spellStart"/>
+      <w:r>
+        <w:t>g</w:t>
+      </w:r>
+      <w:r>
+        <w:t>it</w:t>
+      </w:r>
+      <w:proofErr w:type="spellEnd"/>
+      <w:r>
+        <w:t xml:space="preserve"> </w:t>
+      </w:r>
+      <w:proofErr w:type="spellStart"/>
+      <w:proofErr w:type="gramStart"/>
+      <w:r>
+        <w:t>add</w:t>
+      </w:r>
+      <w:proofErr w:type="spellEnd"/>
+      <w:r>
+        <w:t xml:space="preserve"> .</w:t>
+      </w:r>
+      <w:proofErr w:type="gramEnd"/>
+      <w:r>
+        <w:t xml:space="preserve"> : </w:t>
+      </w:r>
+      <w:proofErr w:type="spellStart"/>
+      <w:r>
+        <w:t>git</w:t>
+      </w:r>
+      <w:proofErr w:type="spellEnd"/>
+      <w:r>
+        <w:t xml:space="preserve"> </w:t>
+      </w:r>
+      <w:proofErr w:type="spellStart"/>
+      <w:r>
+        <w:t>add</w:t>
+      </w:r>
+      <w:proofErr w:type="spellEnd"/>
+      <w:r>
+        <w:t xml:space="preserve"> mas el punto añade todos los archivos de el proyecto. </w:t>
+      </w:r>
+      <w:proofErr w:type="spellStart"/>
+      <w:r>
+        <w:t>Tambien</w:t>
+      </w:r>
+      <w:proofErr w:type="spellEnd"/>
+      <w:r>
+        <w:t xml:space="preserve"> se le puede hacer </w:t>
+      </w:r>
+      <w:proofErr w:type="spellStart"/>
+      <w:r>
+        <w:t>git</w:t>
+      </w:r>
+      <w:proofErr w:type="spellEnd"/>
+      <w:r>
+        <w:t xml:space="preserve"> </w:t>
+      </w:r>
+      <w:proofErr w:type="spellStart"/>
+      <w:r>
+        <w:t>add</w:t>
+      </w:r>
+      <w:proofErr w:type="spellEnd"/>
+      <w:r>
+        <w:t xml:space="preserve"> a una carpeta escribiendo el nombre de la carpeta.</w:t>
+      </w:r>
+    </w:p>
+    <w:p>
       <w:r>
         <w:rPr>
           <w:b/>
@@ -569,18 +690,155 @@
       <w:proofErr w:type="spellEnd"/>
     </w:p>
     <w:p>
-      <w:r>
-        <w:t xml:space="preserve">Con </w:t>
-      </w:r>
-      <w:proofErr w:type="spellStart"/>
-      <w:r>
-        <w:t>g</w:t>
-      </w:r>
-      <w:r>
-        <w:t>i</w:t>
-      </w:r>
-      <w:r>
-        <w:t>t</w:t>
+      <w:proofErr w:type="spellStart"/>
+      <w:r>
+        <w:rPr>
+          <w:b/>
+          <w:bCs/>
+        </w:rPr>
+        <w:lastRenderedPageBreak/>
+        <w:t>git</w:t>
+      </w:r>
+      <w:proofErr w:type="spellEnd"/>
+      <w:r>
+        <w:rPr>
+          <w:b/>
+          <w:bCs/>
+        </w:rPr>
+        <w:t xml:space="preserve"> </w:t>
+      </w:r>
+      <w:proofErr w:type="spellStart"/>
+      <w:r>
+        <w:rPr>
+          <w:b/>
+          <w:bCs/>
+        </w:rPr>
+        <w:t>restore</w:t>
+      </w:r>
+      <w:proofErr w:type="spellEnd"/>
+      <w:r>
+        <w:rPr>
+          <w:b/>
+          <w:bCs/>
+        </w:rPr>
+        <w:t xml:space="preserve"> --</w:t>
+      </w:r>
+      <w:proofErr w:type="spellStart"/>
+      <w:proofErr w:type="gramStart"/>
+      <w:r>
+        <w:rPr>
+          <w:b/>
+          <w:bCs/>
+        </w:rPr>
+        <w:t>staged</w:t>
+      </w:r>
+      <w:proofErr w:type="spellEnd"/>
+      <w:r>
+        <w:rPr>
+          <w:b/>
+          <w:bCs/>
+        </w:rPr>
+        <w:t xml:space="preserve"> .</w:t>
+      </w:r>
+      <w:proofErr w:type="gramEnd"/>
+      <w:r>
+        <w:t xml:space="preserve"> </w:t>
+      </w:r>
+      <w:proofErr w:type="gramStart"/>
+      <w:r>
+        <w:t>:elimina</w:t>
+      </w:r>
+      <w:proofErr w:type="gramEnd"/>
+      <w:r>
+        <w:t xml:space="preserve"> todos los archivos que </w:t>
+      </w:r>
+      <w:proofErr w:type="spellStart"/>
+      <w:r>
+        <w:t>esten</w:t>
+      </w:r>
+      <w:proofErr w:type="spellEnd"/>
+      <w:r>
+        <w:t xml:space="preserve"> en el </w:t>
+      </w:r>
+      <w:proofErr w:type="spellStart"/>
+      <w:r>
+        <w:t>staging</w:t>
+      </w:r>
+      <w:proofErr w:type="spellEnd"/>
+      <w:r>
+        <w:t xml:space="preserve"> </w:t>
+      </w:r>
+      <w:proofErr w:type="spellStart"/>
+      <w:r>
+        <w:t>area</w:t>
+      </w:r>
+      <w:proofErr w:type="spellEnd"/>
+    </w:p>
+    <w:p>
+      <w:proofErr w:type="spellStart"/>
+      <w:r>
+        <w:rPr>
+          <w:b/>
+          <w:bCs/>
+        </w:rPr>
+        <w:t>git</w:t>
+      </w:r>
+      <w:proofErr w:type="spellEnd"/>
+      <w:r>
+        <w:rPr>
+          <w:b/>
+          <w:bCs/>
+        </w:rPr>
+        <w:t xml:space="preserve"> </w:t>
+      </w:r>
+      <w:proofErr w:type="spellStart"/>
+      <w:r>
+        <w:rPr>
+          <w:b/>
+          <w:bCs/>
+        </w:rPr>
+        <w:t>commit</w:t>
+      </w:r>
+      <w:proofErr w:type="spellEnd"/>
+      <w:r>
+        <w:rPr>
+          <w:b/>
+          <w:bCs/>
+        </w:rPr>
+        <w:t xml:space="preserve">: </w:t>
+      </w:r>
+      <w:r>
+        <w:t xml:space="preserve">crea un </w:t>
+      </w:r>
+      <w:proofErr w:type="spellStart"/>
+      <w:r>
+        <w:t>commit</w:t>
+      </w:r>
+      <w:proofErr w:type="spellEnd"/>
+      <w:r>
+        <w:t xml:space="preserve"> que incluye todos los </w:t>
+      </w:r>
+      <w:proofErr w:type="spellStart"/>
+      <w:r>
+        <w:t>staged</w:t>
+      </w:r>
+      <w:proofErr w:type="spellEnd"/>
+      <w:r>
+        <w:t xml:space="preserve"> </w:t>
+      </w:r>
+      <w:proofErr w:type="spellStart"/>
+      <w:r>
+        <w:t>changes</w:t>
+      </w:r>
+      <w:proofErr w:type="spellEnd"/>
+      <w:r>
+        <w:t>.</w:t>
+      </w:r>
+    </w:p>
+    <w:p>
+      <w:proofErr w:type="spellStart"/>
+      <w:r>
+        <w:t>git</w:t>
       </w:r>
       <w:proofErr w:type="spellEnd"/>
       <w:r>
@@ -592,66 +850,62 @@
       </w:r>
       <w:proofErr w:type="spellEnd"/>
       <w:r>
-        <w:t xml:space="preserve"> </w:t>
-      </w:r>
-      <w:proofErr w:type="spellStart"/>
-      <w:r>
-        <w:t>t</w:t>
-      </w:r>
-      <w:r>
-        <w:t>ambien</w:t>
-      </w:r>
-      <w:proofErr w:type="spellEnd"/>
-      <w:r>
-        <w:t xml:space="preserve"> se p</w:t>
-      </w:r>
-      <w:r>
-        <w:t xml:space="preserve">uede añadir todo un folder. O un símbolo </w:t>
-      </w:r>
-      <w:proofErr w:type="spellStart"/>
-      <w:r>
-        <w:t>com</w:t>
-      </w:r>
-      <w:proofErr w:type="spellEnd"/>
-      <w:r>
-        <w:t xml:space="preserve"> asterisco, para incluir todos los archivos de un folder  </w:t>
-      </w:r>
-    </w:p>
-    <w:p>
-      <w:proofErr w:type="spellStart"/>
-      <w:r>
-        <w:rPr>
-          <w:b/>
-          <w:bCs/>
-        </w:rPr>
+        <w:t xml:space="preserve"> &lt;files(s)&gt; + </w:t>
+      </w:r>
+      <w:proofErr w:type="spellStart"/>
+      <w:r>
         <w:t>git</w:t>
       </w:r>
       <w:proofErr w:type="spellEnd"/>
       <w:r>
-        <w:rPr>
-          <w:b/>
-          <w:bCs/>
-        </w:rPr>
-        <w:t xml:space="preserve"> </w:t>
-      </w:r>
-      <w:proofErr w:type="spellStart"/>
-      <w:r>
-        <w:rPr>
-          <w:b/>
-          <w:bCs/>
-        </w:rPr>
+        <w:t xml:space="preserve"> </w:t>
+      </w:r>
+      <w:proofErr w:type="spellStart"/>
+      <w:r>
         <w:t>commit</w:t>
       </w:r>
       <w:proofErr w:type="spellEnd"/>
       <w:r>
-        <w:rPr>
-          <w:b/>
-          <w:bCs/>
-        </w:rPr>
-        <w:t xml:space="preserve">: </w:t>
-      </w:r>
-      <w:r>
-        <w:t xml:space="preserve">crea un </w:t>
+        <w:t xml:space="preserve"> se ocupa para q</w:t>
+      </w:r>
+      <w:r>
+        <w:t>ue</w:t>
+      </w:r>
+      <w:r>
+        <w:t xml:space="preserve"> tu pu</w:t>
+      </w:r>
+      <w:r>
+        <w:t>e</w:t>
+      </w:r>
+      <w:r>
+        <w:t>d</w:t>
+      </w:r>
+      <w:r>
+        <w:t>a</w:t>
+      </w:r>
+      <w:r>
+        <w:t>s escoger que archi</w:t>
+      </w:r>
+      <w:r>
+        <w:t xml:space="preserve">vos van a ser de un </w:t>
+      </w:r>
+      <w:proofErr w:type="spellStart"/>
+      <w:r>
+        <w:t>snapshot</w:t>
+      </w:r>
+      <w:proofErr w:type="spellEnd"/>
+      <w:r>
+        <w:t xml:space="preserve"> y que archivos de otro.</w:t>
+      </w:r>
+    </w:p>
+    <w:p>
+      <w:proofErr w:type="spellStart"/>
+      <w:r>
+        <w:t>git</w:t>
+      </w:r>
+      <w:proofErr w:type="spellEnd"/>
+      <w:r>
+        <w:t xml:space="preserve"> </w:t>
       </w:r>
       <w:proofErr w:type="spellStart"/>
       <w:r>
@@ -659,49 +913,15 @@
       </w:r>
       <w:proofErr w:type="spellEnd"/>
       <w:r>
-        <w:t xml:space="preserve"> que incluye todos los </w:t>
-      </w:r>
-      <w:proofErr w:type="spellStart"/>
-      <w:r>
-        <w:t>staged</w:t>
-      </w:r>
-      <w:proofErr w:type="spellEnd"/>
-      <w:r>
-        <w:t xml:space="preserve"> </w:t>
-      </w:r>
-      <w:proofErr w:type="spellStart"/>
-      <w:r>
-        <w:t>changes</w:t>
-      </w:r>
-      <w:proofErr w:type="spellEnd"/>
-      <w:r>
-        <w:t>.</w:t>
-      </w:r>
-    </w:p>
-    <w:p>
-      <w:proofErr w:type="spellStart"/>
-      <w:r>
-        <w:t>git</w:t>
-      </w:r>
-      <w:proofErr w:type="spellEnd"/>
-      <w:r>
-        <w:t xml:space="preserve"> </w:t>
-      </w:r>
-      <w:proofErr w:type="spellStart"/>
-      <w:r>
-        <w:t>add</w:t>
-      </w:r>
-      <w:proofErr w:type="spellEnd"/>
-      <w:r>
-        <w:t xml:space="preserve"> &lt;files(s)&gt; + </w:t>
-      </w:r>
-      <w:proofErr w:type="spellStart"/>
-      <w:r>
-        <w:t>git</w:t>
-      </w:r>
-      <w:proofErr w:type="spellEnd"/>
-      <w:r>
-        <w:t xml:space="preserve"> </w:t>
+        <w:t xml:space="preserve"> -m 'se añade un comentario para saber de </w:t>
+      </w:r>
+      <w:proofErr w:type="spellStart"/>
+      <w:r>
+        <w:t>que</w:t>
+      </w:r>
+      <w:proofErr w:type="spellEnd"/>
+      <w:r>
+        <w:t xml:space="preserve"> es el </w:t>
       </w:r>
       <w:proofErr w:type="spellStart"/>
       <w:r>
@@ -709,69 +929,6 @@
       </w:r>
       <w:proofErr w:type="spellEnd"/>
       <w:r>
-        <w:t xml:space="preserve"> se ocupa para q</w:t>
-      </w:r>
-      <w:r>
-        <w:t>ue</w:t>
-      </w:r>
-      <w:r>
-        <w:t xml:space="preserve"> tu pu</w:t>
-      </w:r>
-      <w:r>
-        <w:t>e</w:t>
-      </w:r>
-      <w:r>
-        <w:t>d</w:t>
-      </w:r>
-      <w:r>
-        <w:t>a</w:t>
-      </w:r>
-      <w:r>
-        <w:t>s escoger que archi</w:t>
-      </w:r>
-      <w:r>
-        <w:t xml:space="preserve">vos van a ser de un </w:t>
-      </w:r>
-      <w:proofErr w:type="spellStart"/>
-      <w:r>
-        <w:t>snapshot</w:t>
-      </w:r>
-      <w:proofErr w:type="spellEnd"/>
-      <w:r>
-        <w:t xml:space="preserve"> y que archivos de otro.</w:t>
-      </w:r>
-    </w:p>
-    <w:p>
-      <w:proofErr w:type="spellStart"/>
-      <w:r>
-        <w:t>git</w:t>
-      </w:r>
-      <w:proofErr w:type="spellEnd"/>
-      <w:r>
-        <w:t xml:space="preserve"> </w:t>
-      </w:r>
-      <w:proofErr w:type="spellStart"/>
-      <w:r>
-        <w:t>commit</w:t>
-      </w:r>
-      <w:proofErr w:type="spellEnd"/>
-      <w:r>
-        <w:t xml:space="preserve"> -m 'se añade un comentario para saber de </w:t>
-      </w:r>
-      <w:proofErr w:type="spellStart"/>
-      <w:r>
-        <w:t>que</w:t>
-      </w:r>
-      <w:proofErr w:type="spellEnd"/>
-      <w:r>
-        <w:t xml:space="preserve"> es el </w:t>
-      </w:r>
-      <w:proofErr w:type="spellStart"/>
-      <w:r>
-        <w:t>commit</w:t>
-      </w:r>
-      <w:proofErr w:type="spellEnd"/>
-      <w:r>
         <w:t>'</w:t>
       </w:r>
     </w:p>
@@ -787,24 +944,7 @@
           <w:b/>
           <w:bCs/>
         </w:rPr>
-        <w:lastRenderedPageBreak/>
-        <w:t xml:space="preserve">Git </w:t>
-      </w:r>
-      <w:proofErr w:type="gramStart"/>
-      <w:r>
-        <w:rPr>
-          <w:b/>
-          <w:bCs/>
-        </w:rPr>
-        <w:t>status</w:t>
-      </w:r>
-      <w:proofErr w:type="gramEnd"/>
-      <w:r>
-        <w:rPr>
-          <w:b/>
-          <w:bCs/>
-        </w:rPr>
-        <w:t>:</w:t>
+        <w:t>Git status:</w:t>
       </w:r>
       <w:r>
         <w:rPr>
@@ -1017,13 +1157,8 @@
       <w:r>
         <w:t xml:space="preserve">. </w:t>
       </w:r>
-      <w:proofErr w:type="gramStart"/>
-      <w:r>
-        <w:t>Shows</w:t>
-      </w:r>
-      <w:proofErr w:type="gramEnd"/>
-      <w:r>
-        <w:t xml:space="preserve"> </w:t>
+      <w:r>
+        <w:t xml:space="preserve">Shows </w:t>
       </w:r>
       <w:proofErr w:type="spellStart"/>
       <w:r>
@@ -1394,174 +1529,158 @@
     </w:p>
     <w:p>
       <w:pPr>
+        <w:ind w:left="8496" w:hanging="8496"/>
+        <w:rPr>
+          <w:b/>
+          <w:bCs/>
+          <w:u w:val="single"/>
+        </w:rPr>
+      </w:pPr>
+      <w:r>
+        <w:rPr>
+          <w:b/>
+          <w:bCs/>
+        </w:rPr>
+        <w:lastRenderedPageBreak/>
+        <w:t>Importante:</w:t>
+      </w:r>
+      <w:r>
+        <w:rPr>
+          <w:b/>
+          <w:bCs/>
+        </w:rPr>
+        <w:t xml:space="preserve"> para regresar al </w:t>
+      </w:r>
+      <w:proofErr w:type="spellStart"/>
+      <w:r>
+        <w:rPr>
+          <w:b/>
+          <w:bCs/>
+        </w:rPr>
+        <w:t>commit</w:t>
+      </w:r>
+      <w:proofErr w:type="spellEnd"/>
+      <w:r>
+        <w:rPr>
+          <w:b/>
+          <w:bCs/>
+        </w:rPr>
+        <w:t xml:space="preserve"> principal se ocupa “</w:t>
+      </w:r>
+      <w:proofErr w:type="spellStart"/>
+      <w:r>
+        <w:rPr>
+          <w:b/>
+          <w:bCs/>
+        </w:rPr>
+        <w:t>git</w:t>
+      </w:r>
+      <w:proofErr w:type="spellEnd"/>
+      <w:r>
+        <w:rPr>
+          <w:b/>
+          <w:bCs/>
+        </w:rPr>
+        <w:t xml:space="preserve"> </w:t>
+      </w:r>
+      <w:proofErr w:type="spellStart"/>
+      <w:r>
+        <w:rPr>
+          <w:b/>
+          <w:bCs/>
+        </w:rPr>
+        <w:t>checkout</w:t>
+      </w:r>
+      <w:proofErr w:type="spellEnd"/>
+      <w:r>
+        <w:rPr>
+          <w:b/>
+          <w:bCs/>
+        </w:rPr>
+        <w:t xml:space="preserve"> master”</w:t>
+      </w:r>
+    </w:p>
+    <w:p/>
+    <w:p>
+      <w:pPr>
         <w:ind w:left="708" w:hanging="708"/>
         <w:rPr>
-          <w:b/>
-          <w:bCs/>
           <w:u w:val="single"/>
         </w:rPr>
       </w:pPr>
-      <w:r>
-        <w:rPr>
-          <w:b/>
-          <w:bCs/>
-        </w:rPr>
-        <w:t>Importante:</w:t>
-      </w:r>
-      <w:r>
-        <w:rPr>
-          <w:b/>
-          <w:bCs/>
-        </w:rPr>
-        <w:t xml:space="preserve"> para regresar al </w:t>
-      </w:r>
-      <w:proofErr w:type="spellStart"/>
-      <w:r>
-        <w:rPr>
-          <w:b/>
-          <w:bCs/>
-        </w:rPr>
+      <w:proofErr w:type="spellStart"/>
+      <w:r>
+        <w:rPr>
+          <w:b/>
+          <w:bCs/>
+        </w:rPr>
+        <w:t>git</w:t>
+      </w:r>
+      <w:proofErr w:type="spellEnd"/>
+      <w:r>
+        <w:rPr>
+          <w:b/>
+          <w:bCs/>
+        </w:rPr>
+        <w:t xml:space="preserve"> </w:t>
+      </w:r>
+      <w:proofErr w:type="spellStart"/>
+      <w:r>
+        <w:rPr>
+          <w:b/>
+          <w:bCs/>
+        </w:rPr>
+        <w:t>revert</w:t>
+      </w:r>
+      <w:proofErr w:type="spellEnd"/>
+      <w:r>
+        <w:rPr>
+          <w:b/>
+          <w:bCs/>
+        </w:rPr>
+        <w:t xml:space="preserve"> &lt;id&gt;:</w:t>
+      </w:r>
+      <w:r>
+        <w:t xml:space="preserve"> revierte los ca</w:t>
+      </w:r>
+      <w:r>
+        <w:t xml:space="preserve">mbios de un </w:t>
+      </w:r>
+      <w:proofErr w:type="spellStart"/>
+      <w:proofErr w:type="gramStart"/>
+      <w:r>
         <w:t>commit</w:t>
       </w:r>
       <w:proofErr w:type="spellEnd"/>
       <w:r>
-        <w:rPr>
-          <w:b/>
-          <w:bCs/>
-        </w:rPr>
-        <w:t xml:space="preserve"> principal se ocupa “</w:t>
-      </w:r>
-      <w:proofErr w:type="spellStart"/>
-      <w:r>
-        <w:rPr>
-          <w:b/>
-          <w:bCs/>
-        </w:rPr>
-        <w:t>git</w:t>
-      </w:r>
-      <w:proofErr w:type="spellEnd"/>
-      <w:r>
-        <w:rPr>
-          <w:b/>
-          <w:bCs/>
-        </w:rPr>
-        <w:t xml:space="preserve"> </w:t>
-      </w:r>
-      <w:proofErr w:type="spellStart"/>
-      <w:r>
-        <w:rPr>
-          <w:b/>
-          <w:bCs/>
-        </w:rPr>
-        <w:t>checkout</w:t>
-      </w:r>
-      <w:proofErr w:type="spellEnd"/>
-      <w:r>
-        <w:rPr>
-          <w:b/>
-          <w:bCs/>
-        </w:rPr>
-        <w:t xml:space="preserve"> </w:t>
-      </w:r>
-      <w:proofErr w:type="gramStart"/>
-      <w:r>
-        <w:rPr>
-          <w:b/>
-          <w:bCs/>
-        </w:rPr>
-        <w:t>master</w:t>
+        <w:t xml:space="preserve"> .</w:t>
       </w:r>
       <w:proofErr w:type="gramEnd"/>
       <w:r>
-        <w:rPr>
-          <w:b/>
-          <w:bCs/>
-        </w:rPr>
-        <w:t>”</w:t>
-      </w:r>
-    </w:p>
-    <w:p/>
+        <w:t xml:space="preserve"> Haciendo un nuevo </w:t>
+      </w:r>
+      <w:proofErr w:type="spellStart"/>
+      <w:r>
+        <w:t>commit</w:t>
+      </w:r>
+      <w:proofErr w:type="spellEnd"/>
+      <w:r>
+        <w:t>. Eso quiere decir que siempre puedes regresar a cambios desechos</w:t>
+      </w:r>
+    </w:p>
     <w:p>
       <w:pPr>
         <w:ind w:left="708" w:hanging="708"/>
-        <w:rPr>
-          <w:u w:val="single"/>
-        </w:rPr>
-      </w:pPr>
-      <w:proofErr w:type="spellStart"/>
-      <w:r>
-        <w:rPr>
-          <w:b/>
-          <w:bCs/>
-        </w:rPr>
-        <w:t>git</w:t>
-      </w:r>
-      <w:proofErr w:type="spellEnd"/>
-      <w:r>
-        <w:rPr>
-          <w:b/>
-          <w:bCs/>
-        </w:rPr>
-        <w:t xml:space="preserve"> </w:t>
-      </w:r>
-      <w:proofErr w:type="spellStart"/>
-      <w:r>
-        <w:rPr>
-          <w:b/>
-          <w:bCs/>
-        </w:rPr>
-        <w:t>revert</w:t>
-      </w:r>
-      <w:proofErr w:type="spellEnd"/>
-      <w:r>
-        <w:rPr>
-          <w:b/>
-          <w:bCs/>
-        </w:rPr>
-        <w:t xml:space="preserve"> &lt;id&gt;:</w:t>
-      </w:r>
-      <w:r>
-        <w:t xml:space="preserve"> revierte los ca</w:t>
-      </w:r>
-      <w:r>
-        <w:t xml:space="preserve">mbios de un </w:t>
-      </w:r>
-      <w:proofErr w:type="spellStart"/>
-      <w:proofErr w:type="gramStart"/>
-      <w:r>
-        <w:t>commit</w:t>
-      </w:r>
-      <w:proofErr w:type="spellEnd"/>
-      <w:r>
-        <w:t xml:space="preserve"> .</w:t>
-      </w:r>
-      <w:proofErr w:type="gramEnd"/>
-      <w:r>
-        <w:t xml:space="preserve"> Haciendo un nuevo </w:t>
-      </w:r>
-      <w:proofErr w:type="spellStart"/>
-      <w:r>
-        <w:t>commit</w:t>
-      </w:r>
-      <w:proofErr w:type="spellEnd"/>
-      <w:r>
-        <w:t>. Eso quiere decir que siempre puedes regresar a cambios desechos</w:t>
-      </w:r>
+      </w:pPr>
     </w:p>
     <w:p>
       <w:pPr>
         <w:ind w:left="708" w:hanging="708"/>
       </w:pPr>
-    </w:p>
-    <w:p>
-      <w:pPr>
-        <w:ind w:left="708" w:hanging="708"/>
-      </w:pPr>
       <w:r>
         <w:rPr>
           <w:noProof/>
         </w:rPr>
-        <w:lastRenderedPageBreak/>
         <w:drawing>
           <wp:anchor distT="0" distB="0" distL="114300" distR="114300" simplePos="0" relativeHeight="251659264" behindDoc="0" locked="0" layoutInCell="1" allowOverlap="1" wp14:anchorId="620A2EA4" wp14:editId="689DD798">
             <wp:simplePos x="0" y="0"/>
@@ -1842,9 +1961,9 @@
           <w:noProof/>
         </w:rPr>
         <w:drawing>
-          <wp:inline distT="0" distB="0" distL="0" distR="0" wp14:anchorId="46022A98" wp14:editId="3EE31647">
-            <wp:extent cx="5612130" cy="2903855"/>
-            <wp:effectExtent l="0" t="0" r="7620" b="0"/>
+          <wp:inline distT="0" distB="0" distL="0" distR="0" wp14:anchorId="46022A98" wp14:editId="0F398E00">
+            <wp:extent cx="3881560" cy="2008415"/>
+            <wp:effectExtent l="0" t="0" r="5080" b="0"/>
             <wp:docPr id="37000435" name="Imagen 1" descr="Texto&#10;&#10;Descripción generada automáticamente con confianza media"/>
             <wp:cNvGraphicFramePr>
               <a:graphicFrameLocks xmlns:a="http://schemas.openxmlformats.org/drawingml/2006/main" noChangeAspect="1"/>
@@ -1865,7 +1984,7 @@
                   <pic:spPr>
                     <a:xfrm>
                       <a:off x="0" y="0"/>
-                      <a:ext cx="5612130" cy="2903855"/>
+                      <a:ext cx="3888717" cy="2012118"/>
                     </a:xfrm>
                     <a:prstGeom prst="rect">
                       <a:avLst/>
@@ -1881,63 +2000,1362 @@
     <w:p>
       <w:pPr>
         <w:ind w:left="708" w:hanging="708"/>
-      </w:pPr>
+        <w:rPr>
+          <w:b/>
+          <w:bCs/>
+        </w:rPr>
+      </w:pPr>
+      <w:proofErr w:type="spellStart"/>
+      <w:r>
+        <w:rPr>
+          <w:b/>
+          <w:bCs/>
+        </w:rPr>
+        <w:lastRenderedPageBreak/>
+        <w:t>git</w:t>
+      </w:r>
+      <w:proofErr w:type="spellEnd"/>
+      <w:r>
+        <w:rPr>
+          <w:b/>
+          <w:bCs/>
+        </w:rPr>
+        <w:t xml:space="preserve"> ignore</w:t>
+      </w:r>
     </w:p>
     <w:p>
       <w:pPr>
         <w:ind w:left="708" w:hanging="708"/>
-      </w:pPr>
+        <w:rPr>
+          <w:lang w:val="en-US"/>
+        </w:rPr>
+      </w:pPr>
+      <w:r>
+        <w:rPr>
+          <w:lang w:val="en-US"/>
+        </w:rPr>
+        <w:t xml:space="preserve">para </w:t>
+      </w:r>
+      <w:proofErr w:type="spellStart"/>
+      <w:r>
+        <w:rPr>
+          <w:lang w:val="en-US"/>
+        </w:rPr>
+        <w:t>añadir</w:t>
+      </w:r>
+      <w:proofErr w:type="spellEnd"/>
+      <w:r>
+        <w:rPr>
+          <w:lang w:val="en-US"/>
+        </w:rPr>
+        <w:t xml:space="preserve"> </w:t>
+      </w:r>
+      <w:proofErr w:type="spellStart"/>
+      <w:r>
+        <w:rPr>
+          <w:lang w:val="en-US"/>
+        </w:rPr>
+        <w:t>el</w:t>
+      </w:r>
+      <w:proofErr w:type="spellEnd"/>
+      <w:r>
+        <w:rPr>
+          <w:lang w:val="en-US"/>
+        </w:rPr>
+        <w:t xml:space="preserve"> </w:t>
+      </w:r>
+      <w:proofErr w:type="gramStart"/>
+      <w:r>
+        <w:rPr>
+          <w:lang w:val="en-US"/>
+        </w:rPr>
+        <w:t>archive .</w:t>
+      </w:r>
+      <w:proofErr w:type="spellStart"/>
+      <w:r>
+        <w:rPr>
+          <w:lang w:val="en-US"/>
+        </w:rPr>
+        <w:t>gitignore</w:t>
+      </w:r>
+      <w:proofErr w:type="spellEnd"/>
+      <w:proofErr w:type="gramEnd"/>
+      <w:r>
+        <w:rPr>
+          <w:lang w:val="en-US"/>
+        </w:rPr>
+        <w:t xml:space="preserve">. </w:t>
+      </w:r>
+      <w:proofErr w:type="spellStart"/>
+      <w:r>
+        <w:rPr>
+          <w:lang w:val="en-US"/>
+        </w:rPr>
+        <w:t>Puede</w:t>
+      </w:r>
+      <w:proofErr w:type="spellEnd"/>
+      <w:r>
+        <w:rPr>
+          <w:lang w:val="en-US"/>
+        </w:rPr>
+        <w:t xml:space="preserve"> </w:t>
+      </w:r>
+      <w:proofErr w:type="spellStart"/>
+      <w:r>
+        <w:rPr>
+          <w:lang w:val="en-US"/>
+        </w:rPr>
+        <w:t>hacerse</w:t>
+      </w:r>
+      <w:proofErr w:type="spellEnd"/>
+      <w:r>
+        <w:rPr>
+          <w:lang w:val="en-US"/>
+        </w:rPr>
+        <w:t xml:space="preserve"> </w:t>
+      </w:r>
+      <w:proofErr w:type="spellStart"/>
+      <w:r>
+        <w:rPr>
+          <w:lang w:val="en-US"/>
+        </w:rPr>
+        <w:t>desde</w:t>
+      </w:r>
+      <w:proofErr w:type="spellEnd"/>
+      <w:r>
+        <w:rPr>
+          <w:lang w:val="en-US"/>
+        </w:rPr>
+        <w:t xml:space="preserve"> VS Code. </w:t>
+      </w:r>
     </w:p>
     <w:p>
       <w:pPr>
         <w:ind w:left="708" w:hanging="708"/>
         <w:rPr>
-          <w:b/>
-          <w:bCs/>
-        </w:rPr>
-      </w:pPr>
-      <w:proofErr w:type="spellStart"/>
-      <w:r>
-        <w:rPr>
-          <w:b/>
-          <w:bCs/>
-        </w:rPr>
+          <w:lang w:val="en-US"/>
+        </w:rPr>
+      </w:pPr>
+      <w:r>
+        <w:rPr>
+          <w:lang w:val="en-US"/>
+        </w:rPr>
+        <w:t xml:space="preserve">Solo </w:t>
+      </w:r>
+      <w:proofErr w:type="spellStart"/>
+      <w:r>
+        <w:rPr>
+          <w:lang w:val="en-US"/>
+        </w:rPr>
+        <w:t>dandole</w:t>
+      </w:r>
+      <w:proofErr w:type="spellEnd"/>
+      <w:r>
+        <w:rPr>
+          <w:lang w:val="en-US"/>
+        </w:rPr>
+        <w:t xml:space="preserve"> </w:t>
+      </w:r>
+      <w:proofErr w:type="spellStart"/>
+      <w:r>
+        <w:rPr>
+          <w:lang w:val="en-US"/>
+        </w:rPr>
+        <w:t>clilc</w:t>
+      </w:r>
+      <w:proofErr w:type="spellEnd"/>
+      <w:r>
+        <w:rPr>
+          <w:lang w:val="en-US"/>
+        </w:rPr>
+        <w:t xml:space="preserve"> </w:t>
+      </w:r>
+      <w:proofErr w:type="spellStart"/>
+      <w:r>
+        <w:rPr>
+          <w:lang w:val="en-US"/>
+        </w:rPr>
+        <w:t>en</w:t>
+      </w:r>
+      <w:proofErr w:type="spellEnd"/>
+      <w:r>
+        <w:rPr>
+          <w:lang w:val="en-US"/>
+        </w:rPr>
+        <w:t xml:space="preserve"> </w:t>
+      </w:r>
+      <w:proofErr w:type="spellStart"/>
+      <w:r>
+        <w:rPr>
+          <w:lang w:val="en-US"/>
+        </w:rPr>
+        <w:t>el</w:t>
+      </w:r>
+      <w:proofErr w:type="spellEnd"/>
+      <w:r>
+        <w:rPr>
+          <w:lang w:val="en-US"/>
+        </w:rPr>
+        <w:t xml:space="preserve"> </w:t>
+      </w:r>
+      <w:proofErr w:type="spellStart"/>
+      <w:r>
+        <w:rPr>
+          <w:lang w:val="en-US"/>
+        </w:rPr>
+        <w:t>icono</w:t>
+      </w:r>
+      <w:proofErr w:type="spellEnd"/>
+      <w:r>
+        <w:rPr>
+          <w:lang w:val="en-US"/>
+        </w:rPr>
+        <w:t xml:space="preserve"> </w:t>
+      </w:r>
+      <w:r>
+        <w:rPr>
+          <w:lang w:val="en-US"/>
+        </w:rPr>
+        <w:t xml:space="preserve">de </w:t>
+      </w:r>
+      <w:proofErr w:type="spellStart"/>
+      <w:r>
+        <w:rPr>
+          <w:lang w:val="en-US"/>
+        </w:rPr>
+        <w:t>añadir</w:t>
+      </w:r>
+      <w:proofErr w:type="spellEnd"/>
+      <w:r>
+        <w:rPr>
+          <w:lang w:val="en-US"/>
+        </w:rPr>
+        <w:t xml:space="preserve"> nuevo archive y </w:t>
+      </w:r>
+      <w:proofErr w:type="spellStart"/>
+      <w:proofErr w:type="gramStart"/>
+      <w:r>
+        <w:rPr>
+          <w:lang w:val="en-US"/>
+        </w:rPr>
+        <w:t>escribiendo</w:t>
+      </w:r>
+      <w:proofErr w:type="spellEnd"/>
+      <w:r>
+        <w:rPr>
+          <w:lang w:val="en-US"/>
+        </w:rPr>
+        <w:t xml:space="preserve"> .</w:t>
+      </w:r>
+      <w:proofErr w:type="spellStart"/>
+      <w:r>
+        <w:rPr>
+          <w:lang w:val="en-US"/>
+        </w:rPr>
+        <w:t>gitignore</w:t>
+      </w:r>
+      <w:proofErr w:type="spellEnd"/>
+      <w:proofErr w:type="gramEnd"/>
+    </w:p>
+    <w:p>
+      <w:pPr>
+        <w:ind w:left="708" w:hanging="708"/>
+        <w:rPr>
+          <w:b/>
+          <w:bCs/>
+          <w:lang w:val="en-US"/>
+        </w:rPr>
+      </w:pPr>
+      <w:r>
+        <w:rPr>
+          <w:noProof/>
+        </w:rPr>
+        <w:drawing>
+          <wp:inline distT="0" distB="0" distL="0" distR="0" wp14:anchorId="76FC8E99" wp14:editId="6F67DBAA">
+            <wp:extent cx="2149928" cy="1528838"/>
+            <wp:effectExtent l="0" t="0" r="3175" b="0"/>
+            <wp:docPr id="1128957836" name="Imagen 1"/>
+            <wp:cNvGraphicFramePr>
+              <a:graphicFrameLocks xmlns:a="http://schemas.openxmlformats.org/drawingml/2006/main" noChangeAspect="1"/>
+            </wp:cNvGraphicFramePr>
+            <a:graphic xmlns:a="http://schemas.openxmlformats.org/drawingml/2006/main">
+              <a:graphicData uri="http://schemas.openxmlformats.org/drawingml/2006/picture">
+                <pic:pic xmlns:pic="http://schemas.openxmlformats.org/drawingml/2006/picture">
+                  <pic:nvPicPr>
+                    <pic:cNvPr id="1128957836" name=""/>
+                    <pic:cNvPicPr/>
+                  </pic:nvPicPr>
+                  <pic:blipFill>
+                    <a:blip r:embed="rId10"/>
+                    <a:stretch>
+                      <a:fillRect/>
+                    </a:stretch>
+                  </pic:blipFill>
+                  <pic:spPr>
+                    <a:xfrm>
+                      <a:off x="0" y="0"/>
+                      <a:ext cx="2153658" cy="1531491"/>
+                    </a:xfrm>
+                    <a:prstGeom prst="rect">
+                      <a:avLst/>
+                    </a:prstGeom>
+                  </pic:spPr>
+                </pic:pic>
+              </a:graphicData>
+            </a:graphic>
+          </wp:inline>
+        </w:drawing>
+      </w:r>
+    </w:p>
+    <w:p>
+      <w:pPr>
+        <w:spacing w:line="240" w:lineRule="auto"/>
+        <w:ind w:left="708" w:hanging="708"/>
+        <w:rPr>
+          <w:lang w:val="en-US"/>
+        </w:rPr>
+      </w:pPr>
+      <w:r>
+        <w:rPr>
+          <w:lang w:val="en-US"/>
+        </w:rPr>
+        <w:t xml:space="preserve">git ignore es un archive de </w:t>
+      </w:r>
+      <w:proofErr w:type="spellStart"/>
+      <w:r>
+        <w:rPr>
+          <w:lang w:val="en-US"/>
+        </w:rPr>
+        <w:t>texto</w:t>
+      </w:r>
+      <w:proofErr w:type="spellEnd"/>
+      <w:r>
+        <w:rPr>
+          <w:lang w:val="en-US"/>
+        </w:rPr>
+        <w:t xml:space="preserve"> </w:t>
+      </w:r>
+      <w:proofErr w:type="spellStart"/>
+      <w:r>
+        <w:rPr>
+          <w:lang w:val="en-US"/>
+        </w:rPr>
+        <w:t>donde</w:t>
+      </w:r>
+      <w:proofErr w:type="spellEnd"/>
+      <w:r>
+        <w:rPr>
+          <w:lang w:val="en-US"/>
+        </w:rPr>
+        <w:t xml:space="preserve"> se </w:t>
+      </w:r>
+      <w:proofErr w:type="spellStart"/>
+      <w:r>
+        <w:rPr>
+          <w:lang w:val="en-US"/>
+        </w:rPr>
+        <w:t>va</w:t>
+      </w:r>
+      <w:proofErr w:type="spellEnd"/>
+      <w:r>
+        <w:rPr>
+          <w:lang w:val="en-US"/>
+        </w:rPr>
+        <w:t xml:space="preserve"> </w:t>
+      </w:r>
+      <w:proofErr w:type="gramStart"/>
+      <w:r>
+        <w:rPr>
+          <w:lang w:val="en-US"/>
+        </w:rPr>
+        <w:t>a</w:t>
+      </w:r>
+      <w:proofErr w:type="gramEnd"/>
+      <w:r>
+        <w:rPr>
+          <w:lang w:val="en-US"/>
+        </w:rPr>
+        <w:t xml:space="preserve"> </w:t>
+      </w:r>
+      <w:proofErr w:type="spellStart"/>
+      <w:r>
+        <w:rPr>
+          <w:lang w:val="en-US"/>
+        </w:rPr>
+        <w:t>escribir</w:t>
+      </w:r>
+      <w:proofErr w:type="spellEnd"/>
+      <w:r>
+        <w:rPr>
+          <w:lang w:val="en-US"/>
+        </w:rPr>
+        <w:t xml:space="preserve"> </w:t>
+      </w:r>
+      <w:proofErr w:type="spellStart"/>
+      <w:r>
+        <w:rPr>
+          <w:lang w:val="en-US"/>
+        </w:rPr>
+        <w:t>el</w:t>
+      </w:r>
+      <w:proofErr w:type="spellEnd"/>
+      <w:r>
+        <w:rPr>
+          <w:lang w:val="en-US"/>
+        </w:rPr>
+        <w:t xml:space="preserve"> </w:t>
+      </w:r>
+      <w:proofErr w:type="spellStart"/>
+      <w:r>
+        <w:rPr>
+          <w:lang w:val="en-US"/>
+        </w:rPr>
+        <w:t>nombre</w:t>
+      </w:r>
+      <w:proofErr w:type="spellEnd"/>
+      <w:r>
+        <w:rPr>
+          <w:lang w:val="en-US"/>
+        </w:rPr>
+        <w:t xml:space="preserve"> de </w:t>
+      </w:r>
+      <w:proofErr w:type="spellStart"/>
+      <w:r>
+        <w:rPr>
+          <w:lang w:val="en-US"/>
+        </w:rPr>
+        <w:t>todos</w:t>
+      </w:r>
+      <w:proofErr w:type="spellEnd"/>
+      <w:r>
+        <w:rPr>
+          <w:lang w:val="en-US"/>
+        </w:rPr>
+        <w:t xml:space="preserve"> </w:t>
+      </w:r>
+      <w:proofErr w:type="spellStart"/>
+      <w:r>
+        <w:rPr>
+          <w:lang w:val="en-US"/>
+        </w:rPr>
+        <w:t>los</w:t>
+      </w:r>
+      <w:proofErr w:type="spellEnd"/>
+      <w:r>
+        <w:rPr>
+          <w:lang w:val="en-US"/>
+        </w:rPr>
+        <w:t xml:space="preserve"> </w:t>
+      </w:r>
+      <w:proofErr w:type="spellStart"/>
+      <w:r>
+        <w:rPr>
+          <w:lang w:val="en-US"/>
+        </w:rPr>
+        <w:t>archivos</w:t>
+      </w:r>
+      <w:proofErr w:type="spellEnd"/>
+      <w:r>
+        <w:rPr>
+          <w:lang w:val="en-US"/>
+        </w:rPr>
+        <w:t xml:space="preserve"> del</w:t>
+      </w:r>
+      <w:r>
+        <w:rPr>
+          <w:lang w:val="en-US"/>
+        </w:rPr>
+        <w:t xml:space="preserve"> </w:t>
+      </w:r>
+    </w:p>
+    <w:p>
+      <w:pPr>
+        <w:spacing w:line="240" w:lineRule="auto"/>
+        <w:rPr>
+          <w:lang w:val="en-US"/>
+        </w:rPr>
+      </w:pPr>
+      <w:r>
+        <w:rPr>
+          <w:lang w:val="en-US"/>
+        </w:rPr>
+        <w:t xml:space="preserve">Proyecto a </w:t>
+      </w:r>
+      <w:proofErr w:type="spellStart"/>
+      <w:r>
+        <w:rPr>
+          <w:lang w:val="en-US"/>
+        </w:rPr>
+        <w:t>los</w:t>
+      </w:r>
+      <w:proofErr w:type="spellEnd"/>
+      <w:r>
+        <w:rPr>
+          <w:lang w:val="en-US"/>
+        </w:rPr>
+        <w:t xml:space="preserve"> que no se les </w:t>
+      </w:r>
+      <w:proofErr w:type="spellStart"/>
+      <w:r>
+        <w:rPr>
+          <w:lang w:val="en-US"/>
+        </w:rPr>
+        <w:t>quiere</w:t>
+      </w:r>
+      <w:proofErr w:type="spellEnd"/>
+      <w:r>
+        <w:rPr>
+          <w:lang w:val="en-US"/>
+        </w:rPr>
+        <w:t xml:space="preserve"> </w:t>
+      </w:r>
+      <w:proofErr w:type="spellStart"/>
+      <w:r>
+        <w:rPr>
+          <w:lang w:val="en-US"/>
+        </w:rPr>
+        <w:t>hacer</w:t>
+      </w:r>
+      <w:proofErr w:type="spellEnd"/>
+      <w:r>
+        <w:rPr>
+          <w:lang w:val="en-US"/>
+        </w:rPr>
+        <w:t xml:space="preserve"> git add. Es </w:t>
+      </w:r>
+      <w:proofErr w:type="spellStart"/>
+      <w:r>
+        <w:rPr>
+          <w:lang w:val="en-US"/>
+        </w:rPr>
+        <w:t>decir</w:t>
+      </w:r>
+      <w:proofErr w:type="spellEnd"/>
+      <w:r>
+        <w:rPr>
+          <w:lang w:val="en-US"/>
+        </w:rPr>
+        <w:t xml:space="preserve"> que no </w:t>
+      </w:r>
+      <w:proofErr w:type="spellStart"/>
+      <w:r>
+        <w:rPr>
+          <w:lang w:val="en-US"/>
+        </w:rPr>
+        <w:t>los</w:t>
+      </w:r>
+      <w:proofErr w:type="spellEnd"/>
+      <w:r>
+        <w:rPr>
+          <w:lang w:val="en-US"/>
+        </w:rPr>
+        <w:t xml:space="preserve"> tome </w:t>
+      </w:r>
+      <w:proofErr w:type="spellStart"/>
+      <w:r>
+        <w:rPr>
+          <w:lang w:val="en-US"/>
+        </w:rPr>
+        <w:t>en</w:t>
+      </w:r>
+      <w:proofErr w:type="spellEnd"/>
+      <w:r>
+        <w:rPr>
+          <w:lang w:val="en-US"/>
+        </w:rPr>
+        <w:t xml:space="preserve"> </w:t>
+      </w:r>
+      <w:proofErr w:type="spellStart"/>
+      <w:r>
+        <w:rPr>
+          <w:lang w:val="en-US"/>
+        </w:rPr>
+        <w:t>cuenta</w:t>
+      </w:r>
+      <w:proofErr w:type="spellEnd"/>
+      <w:r>
+        <w:rPr>
+          <w:lang w:val="en-US"/>
+        </w:rPr>
+        <w:t xml:space="preserve"> para </w:t>
+      </w:r>
+      <w:proofErr w:type="spellStart"/>
+      <w:r>
+        <w:rPr>
+          <w:lang w:val="en-US"/>
+        </w:rPr>
+        <w:t>el</w:t>
+      </w:r>
+      <w:proofErr w:type="spellEnd"/>
+      <w:r>
+        <w:rPr>
+          <w:lang w:val="en-US"/>
+        </w:rPr>
+        <w:t xml:space="preserve"> git </w:t>
+      </w:r>
+      <w:proofErr w:type="gramStart"/>
+      <w:r>
+        <w:rPr>
+          <w:lang w:val="en-US"/>
+        </w:rPr>
+        <w:t>add</w:t>
+      </w:r>
+      <w:proofErr w:type="gramEnd"/>
+    </w:p>
+    <w:p>
+      <w:pPr>
+        <w:ind w:left="708" w:hanging="708"/>
+        <w:rPr>
+          <w:lang w:val="en-US"/>
+        </w:rPr>
+      </w:pPr>
+    </w:p>
+    <w:p>
+      <w:pPr>
+        <w:ind w:left="3540"/>
+        <w:rPr>
+          <w:b/>
+          <w:bCs/>
+          <w:color w:val="156082" w:themeColor="accent1"/>
+          <w:sz w:val="32"/>
+          <w:szCs w:val="32"/>
+        </w:rPr>
+      </w:pPr>
+      <w:r>
+        <w:rPr>
+          <w:b/>
+          <w:bCs/>
+          <w:color w:val="156082" w:themeColor="accent1"/>
+          <w:sz w:val="32"/>
+          <w:szCs w:val="32"/>
+        </w:rPr>
+        <w:t>Git</w:t>
+      </w:r>
+      <w:r>
+        <w:rPr>
+          <w:b/>
+          <w:bCs/>
+          <w:color w:val="156082" w:themeColor="accent1"/>
+          <w:sz w:val="32"/>
+          <w:szCs w:val="32"/>
+        </w:rPr>
+        <w:t xml:space="preserve"> </w:t>
+      </w:r>
+      <w:proofErr w:type="spellStart"/>
+      <w:r>
+        <w:rPr>
+          <w:b/>
+          <w:bCs/>
+          <w:color w:val="156082" w:themeColor="accent1"/>
+          <w:sz w:val="32"/>
+          <w:szCs w:val="32"/>
+        </w:rPr>
+        <w:t>b</w:t>
+      </w:r>
+      <w:r>
+        <w:rPr>
+          <w:b/>
+          <w:bCs/>
+          <w:color w:val="156082" w:themeColor="accent1"/>
+          <w:sz w:val="32"/>
+          <w:szCs w:val="32"/>
+        </w:rPr>
+        <w:t>ranches</w:t>
+      </w:r>
+      <w:proofErr w:type="spellEnd"/>
+    </w:p>
+    <w:p>
+      <w:pPr>
+        <w:ind w:left="708" w:hanging="708"/>
+        <w:rPr>
+          <w:u w:val="single"/>
+          <w:lang w:val="en-US"/>
+        </w:rPr>
+      </w:pPr>
+    </w:p>
+    <w:p>
+      <w:pPr>
+        <w:ind w:left="708" w:hanging="708"/>
+        <w:rPr>
+          <w:lang w:val="en-US"/>
+        </w:rPr>
+      </w:pPr>
+      <w:r>
+        <w:rPr>
+          <w:lang w:val="en-US"/>
+        </w:rPr>
+        <w:t xml:space="preserve">Un branch es un </w:t>
+      </w:r>
+      <w:proofErr w:type="spellStart"/>
+      <w:r>
+        <w:rPr>
+          <w:lang w:val="en-US"/>
+        </w:rPr>
+        <w:t>contenedor</w:t>
+      </w:r>
+      <w:proofErr w:type="spellEnd"/>
+      <w:r>
+        <w:rPr>
+          <w:lang w:val="en-US"/>
+        </w:rPr>
+        <w:t xml:space="preserve"> que </w:t>
+      </w:r>
+      <w:proofErr w:type="spellStart"/>
+      <w:r>
+        <w:rPr>
+          <w:lang w:val="en-US"/>
+        </w:rPr>
+        <w:t>contiene</w:t>
+      </w:r>
+      <w:proofErr w:type="spellEnd"/>
+      <w:r>
+        <w:rPr>
+          <w:lang w:val="en-US"/>
+        </w:rPr>
+        <w:t xml:space="preserve"> </w:t>
+      </w:r>
+      <w:proofErr w:type="spellStart"/>
+      <w:r>
+        <w:rPr>
+          <w:lang w:val="en-US"/>
+        </w:rPr>
+        <w:t>muchos</w:t>
+      </w:r>
+      <w:proofErr w:type="spellEnd"/>
+      <w:r>
+        <w:rPr>
+          <w:lang w:val="en-US"/>
+        </w:rPr>
+        <w:t xml:space="preserve"> commits.</w:t>
+      </w:r>
+    </w:p>
+    <w:p>
+      <w:pPr>
+        <w:ind w:left="708" w:hanging="708"/>
+        <w:rPr>
+          <w:lang w:val="en-US"/>
+        </w:rPr>
+      </w:pPr>
+      <w:r>
+        <w:rPr>
+          <w:b/>
+          <w:bCs/>
+          <w:lang w:val="en-US"/>
+        </w:rPr>
+        <w:t>git branch &lt;name</w:t>
+      </w:r>
+      <w:proofErr w:type="gramStart"/>
+      <w:r>
+        <w:rPr>
+          <w:b/>
+          <w:bCs/>
+          <w:lang w:val="en-US"/>
+        </w:rPr>
+        <w:t>&gt;</w:t>
+      </w:r>
+      <w:r>
+        <w:rPr>
+          <w:lang w:val="en-US"/>
+        </w:rPr>
+        <w:t xml:space="preserve"> :</w:t>
+      </w:r>
+      <w:proofErr w:type="gramEnd"/>
+      <w:r>
+        <w:rPr>
+          <w:lang w:val="en-US"/>
+        </w:rPr>
+        <w:t xml:space="preserve"> </w:t>
+      </w:r>
+      <w:proofErr w:type="spellStart"/>
+      <w:r>
+        <w:rPr>
+          <w:lang w:val="en-US"/>
+        </w:rPr>
+        <w:t>toma</w:t>
+      </w:r>
+      <w:proofErr w:type="spellEnd"/>
+      <w:r>
+        <w:rPr>
+          <w:lang w:val="en-US"/>
+        </w:rPr>
+        <w:t xml:space="preserve"> </w:t>
+      </w:r>
+      <w:proofErr w:type="spellStart"/>
+      <w:r>
+        <w:rPr>
+          <w:lang w:val="en-US"/>
+        </w:rPr>
+        <w:t>el</w:t>
+      </w:r>
+      <w:proofErr w:type="spellEnd"/>
+      <w:r>
+        <w:rPr>
+          <w:lang w:val="en-US"/>
+        </w:rPr>
+        <w:t xml:space="preserve"> ultimo commit (</w:t>
+      </w:r>
+      <w:proofErr w:type="spellStart"/>
+      <w:r>
+        <w:rPr>
+          <w:lang w:val="en-US"/>
+        </w:rPr>
+        <w:t>el</w:t>
+      </w:r>
+      <w:proofErr w:type="spellEnd"/>
+      <w:r>
+        <w:rPr>
+          <w:lang w:val="en-US"/>
+        </w:rPr>
+        <w:t xml:space="preserve"> </w:t>
+      </w:r>
+      <w:proofErr w:type="spellStart"/>
+      <w:r>
+        <w:rPr>
+          <w:lang w:val="en-US"/>
+        </w:rPr>
+        <w:t>apuntado</w:t>
+      </w:r>
+      <w:proofErr w:type="spellEnd"/>
+      <w:r>
+        <w:rPr>
+          <w:lang w:val="en-US"/>
+        </w:rPr>
+        <w:t xml:space="preserve"> </w:t>
+      </w:r>
+      <w:proofErr w:type="spellStart"/>
+      <w:r>
+        <w:rPr>
+          <w:lang w:val="en-US"/>
+        </w:rPr>
+        <w:t>por</w:t>
+      </w:r>
+      <w:proofErr w:type="spellEnd"/>
+      <w:r>
+        <w:rPr>
+          <w:lang w:val="en-US"/>
+        </w:rPr>
+        <w:t xml:space="preserve"> </w:t>
+      </w:r>
+      <w:proofErr w:type="spellStart"/>
+      <w:r>
+        <w:rPr>
+          <w:lang w:val="en-US"/>
+        </w:rPr>
+        <w:t>el</w:t>
+      </w:r>
+      <w:proofErr w:type="spellEnd"/>
+      <w:r>
+        <w:rPr>
+          <w:lang w:val="en-US"/>
+        </w:rPr>
+        <w:t xml:space="preserve"> </w:t>
+      </w:r>
+      <w:proofErr w:type="spellStart"/>
+      <w:r>
+        <w:rPr>
+          <w:lang w:val="en-US"/>
+        </w:rPr>
+        <w:t>apuntador</w:t>
+      </w:r>
+      <w:proofErr w:type="spellEnd"/>
+      <w:r>
+        <w:rPr>
+          <w:lang w:val="en-US"/>
+        </w:rPr>
+        <w:t xml:space="preserve"> HEAD). Este commit es </w:t>
+      </w:r>
+      <w:proofErr w:type="spellStart"/>
+      <w:r>
+        <w:rPr>
+          <w:lang w:val="en-US"/>
+        </w:rPr>
+        <w:t>el</w:t>
+      </w:r>
+      <w:proofErr w:type="spellEnd"/>
+      <w:r>
+        <w:rPr>
+          <w:lang w:val="en-US"/>
+        </w:rPr>
+        <w:t xml:space="preserve"> punto de </w:t>
+      </w:r>
+      <w:proofErr w:type="spellStart"/>
+      <w:r>
+        <w:rPr>
+          <w:lang w:val="en-US"/>
+        </w:rPr>
+        <w:t>inicio</w:t>
+      </w:r>
+      <w:proofErr w:type="spellEnd"/>
+      <w:r>
+        <w:rPr>
+          <w:lang w:val="en-US"/>
+        </w:rPr>
+        <w:t xml:space="preserve"> de la </w:t>
+      </w:r>
+      <w:proofErr w:type="spellStart"/>
+      <w:r>
+        <w:rPr>
+          <w:lang w:val="en-US"/>
+        </w:rPr>
+        <w:t>nueva</w:t>
+      </w:r>
+      <w:proofErr w:type="spellEnd"/>
+      <w:r>
+        <w:rPr>
+          <w:lang w:val="en-US"/>
+        </w:rPr>
+        <w:t xml:space="preserve"> branch</w:t>
+      </w:r>
+    </w:p>
+    <w:p>
+      <w:pPr>
+        <w:ind w:left="708" w:hanging="708"/>
+        <w:rPr>
+          <w:lang w:val="en-US"/>
+        </w:rPr>
+      </w:pPr>
+      <w:r>
+        <w:rPr>
+          <w:lang w:val="en-US"/>
+        </w:rPr>
+        <w:t xml:space="preserve">Todos </w:t>
+      </w:r>
+      <w:proofErr w:type="spellStart"/>
+      <w:r>
+        <w:rPr>
+          <w:lang w:val="en-US"/>
+        </w:rPr>
+        <w:t>los</w:t>
+      </w:r>
+      <w:proofErr w:type="spellEnd"/>
+      <w:r>
+        <w:rPr>
+          <w:lang w:val="en-US"/>
+        </w:rPr>
+        <w:t xml:space="preserve"> commits y </w:t>
+      </w:r>
+      <w:proofErr w:type="spellStart"/>
+      <w:r>
+        <w:rPr>
+          <w:lang w:val="en-US"/>
+        </w:rPr>
+        <w:t>cambios</w:t>
+      </w:r>
+      <w:proofErr w:type="spellEnd"/>
+      <w:r>
+        <w:rPr>
+          <w:lang w:val="en-US"/>
+        </w:rPr>
+        <w:t xml:space="preserve"> que se </w:t>
+      </w:r>
+      <w:proofErr w:type="spellStart"/>
+      <w:r>
+        <w:rPr>
+          <w:lang w:val="en-US"/>
+        </w:rPr>
+        <w:t>hagan</w:t>
+      </w:r>
+      <w:proofErr w:type="spellEnd"/>
+      <w:r>
+        <w:rPr>
+          <w:lang w:val="en-US"/>
+        </w:rPr>
+        <w:t xml:space="preserve"> </w:t>
+      </w:r>
+      <w:proofErr w:type="spellStart"/>
+      <w:r>
+        <w:rPr>
+          <w:lang w:val="en-US"/>
+        </w:rPr>
+        <w:t>en</w:t>
+      </w:r>
+      <w:proofErr w:type="spellEnd"/>
+      <w:r>
+        <w:rPr>
+          <w:lang w:val="en-US"/>
+        </w:rPr>
+        <w:t xml:space="preserve"> </w:t>
+      </w:r>
+      <w:proofErr w:type="spellStart"/>
+      <w:r>
+        <w:rPr>
+          <w:lang w:val="en-US"/>
+        </w:rPr>
+        <w:t>una</w:t>
+      </w:r>
+      <w:proofErr w:type="spellEnd"/>
+      <w:r>
+        <w:rPr>
+          <w:lang w:val="en-US"/>
+        </w:rPr>
+        <w:t xml:space="preserve"> branch no </w:t>
+      </w:r>
+      <w:proofErr w:type="spellStart"/>
+      <w:r>
+        <w:rPr>
+          <w:lang w:val="en-US"/>
+        </w:rPr>
+        <w:t>afectaran</w:t>
+      </w:r>
+      <w:proofErr w:type="spellEnd"/>
+      <w:r>
+        <w:rPr>
+          <w:lang w:val="en-US"/>
+        </w:rPr>
+        <w:t xml:space="preserve"> </w:t>
+      </w:r>
+      <w:proofErr w:type="gramStart"/>
+      <w:r>
+        <w:rPr>
+          <w:lang w:val="en-US"/>
+        </w:rPr>
+        <w:t>a</w:t>
+      </w:r>
+      <w:proofErr w:type="gramEnd"/>
+      <w:r>
+        <w:rPr>
+          <w:lang w:val="en-US"/>
+        </w:rPr>
+        <w:t xml:space="preserve"> </w:t>
+      </w:r>
+      <w:proofErr w:type="spellStart"/>
+      <w:r>
+        <w:rPr>
+          <w:lang w:val="en-US"/>
+        </w:rPr>
+        <w:t>otra</w:t>
+      </w:r>
+      <w:proofErr w:type="spellEnd"/>
+      <w:r>
+        <w:rPr>
+          <w:lang w:val="en-US"/>
+        </w:rPr>
+        <w:t xml:space="preserve"> y no se </w:t>
+      </w:r>
+      <w:proofErr w:type="spellStart"/>
+      <w:r>
+        <w:rPr>
+          <w:lang w:val="en-US"/>
+        </w:rPr>
+        <w:t>veran</w:t>
+      </w:r>
+      <w:proofErr w:type="spellEnd"/>
+      <w:r>
+        <w:rPr>
+          <w:lang w:val="en-US"/>
+        </w:rPr>
+        <w:t xml:space="preserve"> </w:t>
+      </w:r>
+      <w:proofErr w:type="spellStart"/>
+      <w:r>
+        <w:rPr>
+          <w:lang w:val="en-US"/>
+        </w:rPr>
+        <w:t>en</w:t>
+      </w:r>
+      <w:proofErr w:type="spellEnd"/>
+      <w:r>
+        <w:rPr>
+          <w:lang w:val="en-US"/>
+        </w:rPr>
+        <w:t xml:space="preserve"> la </w:t>
+      </w:r>
+      <w:proofErr w:type="spellStart"/>
+      <w:r>
+        <w:rPr>
+          <w:lang w:val="en-US"/>
+        </w:rPr>
+        <w:t>otra</w:t>
+      </w:r>
+      <w:proofErr w:type="spellEnd"/>
+      <w:r>
+        <w:rPr>
+          <w:lang w:val="en-US"/>
+        </w:rPr>
+        <w:t xml:space="preserve"> </w:t>
+      </w:r>
+    </w:p>
+    <w:p>
+      <w:pPr>
+        <w:ind w:left="708" w:hanging="708"/>
+        <w:rPr>
+          <w:lang w:val="en-US"/>
+        </w:rPr>
+      </w:pPr>
+      <w:r>
+        <w:rPr>
+          <w:b/>
+          <w:bCs/>
+          <w:lang w:val="en-US"/>
+        </w:rPr>
+        <w:t>Gir merge &lt;name&gt;:</w:t>
+      </w:r>
+      <w:r>
+        <w:rPr>
+          <w:lang w:val="en-US"/>
+        </w:rPr>
+        <w:t xml:space="preserve"> junta </w:t>
+      </w:r>
+      <w:proofErr w:type="spellStart"/>
+      <w:r>
+        <w:rPr>
+          <w:lang w:val="en-US"/>
+        </w:rPr>
+        <w:t>los</w:t>
+      </w:r>
+      <w:proofErr w:type="spellEnd"/>
+      <w:r>
+        <w:rPr>
+          <w:lang w:val="en-US"/>
+        </w:rPr>
+        <w:t xml:space="preserve"> commits de dos branches. SI hay </w:t>
+      </w:r>
+      <w:proofErr w:type="spellStart"/>
+      <w:r>
+        <w:rPr>
+          <w:lang w:val="en-US"/>
+        </w:rPr>
+        <w:t>conflictos</w:t>
+      </w:r>
+      <w:proofErr w:type="spellEnd"/>
+      <w:r>
+        <w:rPr>
+          <w:lang w:val="en-US"/>
+        </w:rPr>
+        <w:t xml:space="preserve"> al </w:t>
+      </w:r>
+      <w:proofErr w:type="spellStart"/>
+      <w:r>
+        <w:rPr>
+          <w:lang w:val="en-US"/>
+        </w:rPr>
+        <w:t>unir</w:t>
+      </w:r>
+      <w:proofErr w:type="spellEnd"/>
+      <w:r>
+        <w:rPr>
+          <w:lang w:val="en-US"/>
+        </w:rPr>
+        <w:t xml:space="preserve"> </w:t>
+      </w:r>
+      <w:proofErr w:type="spellStart"/>
+      <w:r>
+        <w:rPr>
+          <w:lang w:val="en-US"/>
+        </w:rPr>
+        <w:t>el</w:t>
+      </w:r>
+      <w:proofErr w:type="spellEnd"/>
+      <w:r>
+        <w:rPr>
+          <w:lang w:val="en-US"/>
+        </w:rPr>
+        <w:t xml:space="preserve"> </w:t>
+      </w:r>
+      <w:proofErr w:type="spellStart"/>
+      <w:r>
+        <w:rPr>
+          <w:lang w:val="en-US"/>
+        </w:rPr>
+        <w:t>codigo</w:t>
+      </w:r>
+      <w:proofErr w:type="spellEnd"/>
+      <w:r>
+        <w:rPr>
+          <w:lang w:val="en-US"/>
+        </w:rPr>
+        <w:t xml:space="preserve"> </w:t>
+      </w:r>
+      <w:proofErr w:type="spellStart"/>
+      <w:r>
+        <w:rPr>
+          <w:lang w:val="en-US"/>
+        </w:rPr>
+        <w:t>eso</w:t>
+      </w:r>
+      <w:proofErr w:type="spellEnd"/>
+      <w:r>
+        <w:rPr>
+          <w:lang w:val="en-US"/>
+        </w:rPr>
+        <w:t xml:space="preserve"> </w:t>
+      </w:r>
+      <w:proofErr w:type="spellStart"/>
+      <w:r>
+        <w:rPr>
+          <w:lang w:val="en-US"/>
+        </w:rPr>
+        <w:t>ya</w:t>
+      </w:r>
+      <w:proofErr w:type="spellEnd"/>
+      <w:r>
+        <w:rPr>
+          <w:lang w:val="en-US"/>
+        </w:rPr>
+        <w:t xml:space="preserve"> se </w:t>
+      </w:r>
+      <w:proofErr w:type="spellStart"/>
+      <w:r>
+        <w:rPr>
+          <w:lang w:val="en-US"/>
+        </w:rPr>
+        <w:t>tiene</w:t>
+      </w:r>
+      <w:proofErr w:type="spellEnd"/>
+      <w:r>
+        <w:rPr>
+          <w:lang w:val="en-US"/>
+        </w:rPr>
+        <w:t xml:space="preserve"> que </w:t>
+      </w:r>
+      <w:proofErr w:type="spellStart"/>
+      <w:r>
+        <w:rPr>
+          <w:lang w:val="en-US"/>
+        </w:rPr>
+        <w:t>arreglar</w:t>
+      </w:r>
+      <w:proofErr w:type="spellEnd"/>
+      <w:r>
+        <w:rPr>
+          <w:lang w:val="en-US"/>
+        </w:rPr>
+        <w:t xml:space="preserve"> de forma manual</w:t>
+      </w:r>
+    </w:p>
+    <w:p>
+      <w:pPr>
+        <w:ind w:left="708" w:hanging="708"/>
+        <w:rPr>
+          <w:lang w:val="en-US"/>
+        </w:rPr>
+      </w:pPr>
+    </w:p>
+    <w:p>
+      <w:pPr>
+        <w:ind w:left="708" w:hanging="708"/>
+        <w:rPr>
+          <w:lang w:val="en-US"/>
+        </w:rPr>
+      </w:pPr>
+    </w:p>
+    <w:p>
+      <w:pPr>
+        <w:ind w:left="708" w:hanging="708"/>
+        <w:rPr>
+          <w:lang w:val="en-US"/>
+        </w:rPr>
+      </w:pPr>
+    </w:p>
+    <w:p>
+      <w:pPr>
+        <w:ind w:left="708" w:hanging="708"/>
+        <w:rPr>
+          <w:lang w:val="en-US"/>
+        </w:rPr>
+      </w:pPr>
+    </w:p>
+    <w:p>
+      <w:pPr>
+        <w:ind w:left="708" w:hanging="708"/>
+        <w:rPr>
+          <w:lang w:val="en-US"/>
+        </w:rPr>
+      </w:pPr>
+    </w:p>
+    <w:p>
+      <w:pPr>
+        <w:ind w:left="708" w:hanging="708"/>
+        <w:rPr>
+          <w:lang w:val="en-US"/>
+        </w:rPr>
+      </w:pPr>
+    </w:p>
+    <w:p>
+      <w:pPr>
+        <w:ind w:left="708" w:hanging="708"/>
+        <w:rPr>
+          <w:lang w:val="en-US"/>
+        </w:rPr>
+      </w:pPr>
+    </w:p>
+    <w:p>
+      <w:pPr>
+        <w:ind w:left="708" w:hanging="708"/>
+        <w:rPr>
+          <w:lang w:val="en-US"/>
+        </w:rPr>
+      </w:pPr>
+    </w:p>
+    <w:p>
+      <w:pPr>
+        <w:ind w:left="708" w:hanging="708"/>
+        <w:rPr>
+          <w:lang w:val="en-US"/>
+        </w:rPr>
+      </w:pPr>
+    </w:p>
+    <w:p>
+      <w:pPr>
+        <w:ind w:left="708" w:hanging="708"/>
+        <w:rPr>
+          <w:lang w:val="en-US"/>
+        </w:rPr>
+      </w:pPr>
+    </w:p>
+    <w:p>
+      <w:pPr>
+        <w:ind w:left="708" w:hanging="708"/>
+        <w:rPr>
+          <w:lang w:val="en-US"/>
+        </w:rPr>
+      </w:pPr>
+    </w:p>
+    <w:p>
+      <w:pPr>
+        <w:ind w:left="708" w:hanging="708"/>
+        <w:rPr>
+          <w:lang w:val="en-US"/>
+        </w:rPr>
+      </w:pPr>
+    </w:p>
+    <w:p>
+      <w:pPr>
+        <w:ind w:left="708" w:hanging="708"/>
+        <w:rPr>
+          <w:lang w:val="en-US"/>
+        </w:rPr>
+      </w:pPr>
+    </w:p>
+    <w:p>
+      <w:pPr>
+        <w:ind w:left="708" w:hanging="708"/>
+        <w:rPr>
+          <w:lang w:val="en-US"/>
+        </w:rPr>
+      </w:pPr>
+    </w:p>
+    <w:p>
+      <w:pPr>
+        <w:ind w:left="708" w:hanging="708"/>
+        <w:rPr>
+          <w:lang w:val="en-US"/>
+        </w:rPr>
+      </w:pPr>
+    </w:p>
+    <w:p>
+      <w:pPr>
+        <w:ind w:left="708" w:hanging="708"/>
+      </w:pPr>
+      <w:r>
+        <w:t xml:space="preserve">para crear nuevo archivo en la carpeta, desde </w:t>
+      </w:r>
+      <w:proofErr w:type="spellStart"/>
+      <w:r>
         <w:t>git</w:t>
       </w:r>
       <w:proofErr w:type="spellEnd"/>
       <w:r>
-        <w:rPr>
-          <w:b/>
-          <w:bCs/>
-        </w:rPr>
-        <w:t xml:space="preserve"> ignore</w:t>
-      </w:r>
-    </w:p>
-    <w:p>
-      <w:pPr>
-        <w:ind w:left="708" w:hanging="708"/>
-        <w:rPr>
-          <w:b/>
-          <w:bCs/>
-        </w:rPr>
-      </w:pPr>
-      <w:r>
-        <w:t xml:space="preserve">el archivo </w:t>
-      </w:r>
-      <w:proofErr w:type="spellStart"/>
-      <w:r>
-        <w:t>git</w:t>
-      </w:r>
-      <w:proofErr w:type="spellEnd"/>
-      <w:r>
-        <w:t xml:space="preserve"> ignore se crea desde </w:t>
-      </w:r>
-      <w:proofErr w:type="spellStart"/>
-      <w:r>
-        <w:t>git</w:t>
-      </w:r>
-      <w:proofErr w:type="spellEnd"/>
-      <w:r>
         <w:t xml:space="preserve"> </w:t>
       </w:r>
       <w:proofErr w:type="spellStart"/>
@@ -1946,278 +3364,65 @@
       </w:r>
       <w:proofErr w:type="spellEnd"/>
       <w:r>
-        <w:t xml:space="preserve"> escribiendo</w:t>
-      </w:r>
-      <w:r>
-        <w:rPr>
-          <w:b/>
-          <w:bCs/>
+        <w:t xml:space="preserve"> -&gt; </w:t>
+      </w:r>
+      <w:proofErr w:type="spellStart"/>
+      <w:r>
+        <w:t>touch</w:t>
+      </w:r>
+      <w:proofErr w:type="spellEnd"/>
+      <w:r>
+        <w:t xml:space="preserve"> &lt;nombre del archivo&gt;</w:t>
+      </w:r>
+    </w:p>
+    <w:p>
+      <w:r>
+        <w:t>copia puntual de archivos o datos en un momento concreto</w:t>
+      </w:r>
+    </w:p>
+    <w:p>
+      <w:pPr>
+        <w:rPr>
+          <w:lang w:val="en-US"/>
+        </w:rPr>
+      </w:pPr>
+      <w:r>
+        <w:rPr>
+          <w:lang w:val="en-US"/>
+        </w:rPr>
+        <w:t xml:space="preserve">Un </w:t>
+      </w:r>
+      <w:proofErr w:type="spellStart"/>
+      <w:r>
+        <w:rPr>
+          <w:lang w:val="en-US"/>
+        </w:rPr>
+        <w:t>repositorio</w:t>
+      </w:r>
+      <w:proofErr w:type="spellEnd"/>
+      <w:r>
+        <w:rPr>
+          <w:lang w:val="en-US"/>
+        </w:rPr>
+        <w:t xml:space="preserve"> git </w:t>
+      </w:r>
+      <w:proofErr w:type="spellStart"/>
+      <w:r>
+        <w:rPr>
+          <w:lang w:val="en-US"/>
+        </w:rPr>
+        <w:t>tiene</w:t>
+      </w:r>
+      <w:proofErr w:type="spellEnd"/>
+      <w:r>
+        <w:rPr>
+          <w:lang w:val="en-US"/>
         </w:rPr>
         <w:t>:</w:t>
       </w:r>
     </w:p>
     <w:p>
       <w:pPr>
-        <w:ind w:left="708" w:hanging="708"/>
-        <w:rPr>
-          <w:b/>
-          <w:bCs/>
-          <w:lang w:val="en-US"/>
-        </w:rPr>
-      </w:pPr>
-      <w:proofErr w:type="gramStart"/>
-      <w:r>
-        <w:rPr>
-          <w:b/>
-          <w:bCs/>
-          <w:lang w:val="en-US"/>
-        </w:rPr>
-        <w:t>touch .gitignore</w:t>
-      </w:r>
-      <w:proofErr w:type="gramEnd"/>
-    </w:p>
-    <w:p>
-      <w:pPr>
-        <w:ind w:left="708" w:hanging="708"/>
-        <w:rPr>
-          <w:b/>
-          <w:bCs/>
-          <w:lang w:val="en-US"/>
-        </w:rPr>
-      </w:pPr>
-    </w:p>
-    <w:p>
-      <w:pPr>
-        <w:ind w:left="708" w:hanging="708"/>
-        <w:rPr>
-          <w:lang w:val="en-US"/>
-        </w:rPr>
-      </w:pPr>
-    </w:p>
-    <w:p>
-      <w:pPr>
-        <w:ind w:left="708" w:hanging="708"/>
-        <w:rPr>
-          <w:lang w:val="en-US"/>
-        </w:rPr>
-      </w:pPr>
-    </w:p>
-    <w:p>
-      <w:pPr>
-        <w:ind w:left="708" w:hanging="708"/>
-        <w:rPr>
-          <w:lang w:val="en-US"/>
-        </w:rPr>
-      </w:pPr>
-    </w:p>
-    <w:p>
-      <w:pPr>
-        <w:ind w:left="708" w:hanging="708"/>
-        <w:rPr>
-          <w:lang w:val="en-US"/>
-        </w:rPr>
-      </w:pPr>
-    </w:p>
-    <w:p>
-      <w:pPr>
-        <w:ind w:left="708" w:hanging="708"/>
-        <w:rPr>
-          <w:lang w:val="en-US"/>
-        </w:rPr>
-      </w:pPr>
-    </w:p>
-    <w:p>
-      <w:pPr>
-        <w:ind w:left="708" w:hanging="708"/>
-        <w:rPr>
-          <w:lang w:val="en-US"/>
-        </w:rPr>
-      </w:pPr>
-    </w:p>
-    <w:p>
-      <w:pPr>
-        <w:ind w:left="708" w:hanging="708"/>
-        <w:rPr>
-          <w:lang w:val="en-US"/>
-        </w:rPr>
-      </w:pPr>
-    </w:p>
-    <w:p>
-      <w:pPr>
-        <w:ind w:left="708" w:hanging="708"/>
-        <w:rPr>
-          <w:lang w:val="en-US"/>
-        </w:rPr>
-      </w:pPr>
-    </w:p>
-    <w:p>
-      <w:pPr>
-        <w:ind w:left="708" w:hanging="708"/>
-        <w:rPr>
-          <w:lang w:val="en-US"/>
-        </w:rPr>
-      </w:pPr>
-    </w:p>
-    <w:p>
-      <w:pPr>
-        <w:ind w:left="708" w:hanging="708"/>
-        <w:rPr>
-          <w:lang w:val="en-US"/>
-        </w:rPr>
-      </w:pPr>
-    </w:p>
-    <w:p>
-      <w:pPr>
-        <w:ind w:left="708" w:hanging="708"/>
-        <w:rPr>
-          <w:lang w:val="en-US"/>
-        </w:rPr>
-      </w:pPr>
-    </w:p>
-    <w:p>
-      <w:pPr>
-        <w:ind w:left="708" w:hanging="708"/>
-        <w:rPr>
-          <w:lang w:val="en-US"/>
-        </w:rPr>
-      </w:pPr>
-    </w:p>
-    <w:p>
-      <w:pPr>
-        <w:ind w:left="708" w:hanging="708"/>
-        <w:rPr>
-          <w:lang w:val="en-US"/>
-        </w:rPr>
-      </w:pPr>
-    </w:p>
-    <w:p>
-      <w:pPr>
-        <w:ind w:left="708" w:hanging="708"/>
-        <w:rPr>
-          <w:lang w:val="en-US"/>
-        </w:rPr>
-      </w:pPr>
-    </w:p>
-    <w:p>
-      <w:pPr>
-        <w:ind w:left="708" w:hanging="708"/>
-        <w:rPr>
-          <w:lang w:val="en-US"/>
-        </w:rPr>
-      </w:pPr>
-    </w:p>
-    <w:p>
-      <w:pPr>
-        <w:ind w:left="708" w:hanging="708"/>
-        <w:rPr>
-          <w:lang w:val="en-US"/>
-        </w:rPr>
-      </w:pPr>
-    </w:p>
-    <w:p>
-      <w:pPr>
-        <w:ind w:left="708" w:hanging="708"/>
-        <w:rPr>
-          <w:lang w:val="en-US"/>
-        </w:rPr>
-      </w:pPr>
-    </w:p>
-    <w:p>
-      <w:pPr>
-        <w:ind w:left="708" w:hanging="708"/>
-        <w:rPr>
-          <w:lang w:val="en-US"/>
-        </w:rPr>
-      </w:pPr>
-    </w:p>
-    <w:p>
-      <w:pPr>
-        <w:ind w:left="708" w:hanging="708"/>
-        <w:rPr>
-          <w:lang w:val="en-US"/>
-        </w:rPr>
-      </w:pPr>
-    </w:p>
-    <w:p>
-      <w:pPr>
-        <w:ind w:left="708" w:hanging="708"/>
-      </w:pPr>
-      <w:r>
-        <w:t xml:space="preserve">para crear nuevo archivo en la carpeta, desde </w:t>
-      </w:r>
-      <w:proofErr w:type="spellStart"/>
-      <w:r>
-        <w:t>git</w:t>
-      </w:r>
-      <w:proofErr w:type="spellEnd"/>
-      <w:r>
-        <w:t xml:space="preserve"> </w:t>
-      </w:r>
-      <w:proofErr w:type="spellStart"/>
-      <w:r>
-        <w:t>bash</w:t>
-      </w:r>
-      <w:proofErr w:type="spellEnd"/>
-      <w:r>
-        <w:t xml:space="preserve"> -&gt; </w:t>
-      </w:r>
-      <w:proofErr w:type="spellStart"/>
-      <w:r>
-        <w:t>touch</w:t>
-      </w:r>
-      <w:proofErr w:type="spellEnd"/>
-      <w:r>
-        <w:t xml:space="preserve"> &lt;nombre del archivo&gt;</w:t>
-      </w:r>
-    </w:p>
-    <w:p>
-      <w:r>
-        <w:t>copia puntual de archivos o datos en un momento concreto</w:t>
-      </w:r>
-    </w:p>
-    <w:p>
-      <w:pPr>
-        <w:rPr>
-          <w:lang w:val="en-US"/>
-        </w:rPr>
-      </w:pPr>
-      <w:r>
-        <w:rPr>
-          <w:lang w:val="en-US"/>
-        </w:rPr>
-        <w:t xml:space="preserve">Un </w:t>
-      </w:r>
-      <w:proofErr w:type="spellStart"/>
-      <w:r>
-        <w:rPr>
-          <w:lang w:val="en-US"/>
-        </w:rPr>
-        <w:t>repositorio</w:t>
-      </w:r>
-      <w:proofErr w:type="spellEnd"/>
-      <w:r>
-        <w:rPr>
-          <w:lang w:val="en-US"/>
-        </w:rPr>
-        <w:t xml:space="preserve"> git </w:t>
-      </w:r>
-      <w:proofErr w:type="spellStart"/>
-      <w:r>
-        <w:rPr>
-          <w:lang w:val="en-US"/>
-        </w:rPr>
-        <w:t>tiene</w:t>
-      </w:r>
-      <w:proofErr w:type="spellEnd"/>
-      <w:r>
-        <w:rPr>
-          <w:lang w:val="en-US"/>
-        </w:rPr>
-        <w:t>:</w:t>
-      </w:r>
-    </w:p>
-    <w:p>
-      <w:pPr>
         <w:ind w:left="1416" w:hanging="1416"/>
         <w:rPr>
           <w:lang w:val="en-US"/>
@@ -2267,7 +3472,6 @@
         <w:rPr>
           <w:lang w:val="en-US"/>
         </w:rPr>
-        <w:lastRenderedPageBreak/>
         <w:t>-staging area</w:t>
       </w:r>
     </w:p>
@@ -2742,15 +3946,7 @@
       </w:r>
       <w:proofErr w:type="spellEnd"/>
       <w:r>
-        <w:t xml:space="preserve"> </w:t>
-      </w:r>
-      <w:proofErr w:type="gramStart"/>
-      <w:r>
-        <w:t>status</w:t>
-      </w:r>
-      <w:proofErr w:type="gramEnd"/>
-      <w:r>
-        <w:t xml:space="preserve"> -&gt; da </w:t>
+        <w:t xml:space="preserve"> status -&gt; da </w:t>
       </w:r>
       <w:proofErr w:type="spellStart"/>
       <w:r>
@@ -2909,21 +4105,7 @@
         <w:rPr>
           <w:lang w:val="en-US"/>
         </w:rPr>
-        <w:t xml:space="preserve">git commit -a -&gt; A shortcut to stage any changes </w:t>
-      </w:r>
-      <w:proofErr w:type="gramStart"/>
-      <w:r>
-        <w:rPr>
-          <w:lang w:val="en-US"/>
-        </w:rPr>
-        <w:t>top</w:t>
-      </w:r>
-      <w:proofErr w:type="gramEnd"/>
-      <w:r>
-        <w:rPr>
-          <w:lang w:val="en-US"/>
-        </w:rPr>
-        <w:t xml:space="preserve"> tracked files and commit them in one step. It </w:t>
+        <w:t xml:space="preserve">git commit -a -&gt; A shortcut to stage any changes top tracked files and commit them in one step. It </w:t>
       </w:r>
       <w:proofErr w:type="gramStart"/>
       <w:r>
@@ -3183,6 +4365,7 @@
     <w:p>
       <w:proofErr w:type="spellStart"/>
       <w:r>
+        <w:lastRenderedPageBreak/>
         <w:t>git</w:t>
       </w:r>
       <w:proofErr w:type="spellEnd"/>
@@ -3466,283 +4649,281 @@
         <w:rPr>
           <w:lang w:val="en-US"/>
         </w:rPr>
+        <w:t xml:space="preserve">git diff -&gt; it shows only </w:t>
+      </w:r>
+      <w:proofErr w:type="spellStart"/>
+      <w:r>
+        <w:rPr>
+          <w:lang w:val="en-US"/>
+        </w:rPr>
+        <w:t>unstaged</w:t>
+      </w:r>
+      <w:proofErr w:type="spellEnd"/>
+      <w:r>
+        <w:rPr>
+          <w:lang w:val="en-US"/>
+        </w:rPr>
+        <w:t xml:space="preserve"> changes by default</w:t>
+      </w:r>
+    </w:p>
+    <w:p>
+      <w:pPr>
+        <w:rPr>
+          <w:lang w:val="en-US"/>
+        </w:rPr>
+      </w:pPr>
+    </w:p>
+    <w:p>
+      <w:pPr>
+        <w:rPr>
+          <w:lang w:val="en-US"/>
+        </w:rPr>
+      </w:pPr>
+      <w:r>
+        <w:rPr>
+          <w:lang w:val="en-US"/>
+        </w:rPr>
+        <w:t xml:space="preserve">git diff --staged -&gt; it is used to see </w:t>
+      </w:r>
+      <w:proofErr w:type="spellStart"/>
+      <w:r>
+        <w:rPr>
+          <w:lang w:val="en-US"/>
+        </w:rPr>
+        <w:t>thee</w:t>
+      </w:r>
+      <w:proofErr w:type="spellEnd"/>
+      <w:r>
+        <w:rPr>
+          <w:lang w:val="en-US"/>
+        </w:rPr>
+        <w:t xml:space="preserve"> changes that are staged </w:t>
+      </w:r>
+      <w:proofErr w:type="gramStart"/>
+      <w:r>
+        <w:rPr>
+          <w:lang w:val="en-US"/>
+        </w:rPr>
+        <w:t>but  not</w:t>
+      </w:r>
+      <w:proofErr w:type="gramEnd"/>
+      <w:r>
+        <w:rPr>
+          <w:lang w:val="en-US"/>
+        </w:rPr>
+        <w:t xml:space="preserve"> </w:t>
+      </w:r>
+      <w:proofErr w:type="spellStart"/>
+      <w:r>
+        <w:rPr>
+          <w:lang w:val="en-US"/>
+        </w:rPr>
+        <w:t>commited</w:t>
+      </w:r>
+      <w:proofErr w:type="spellEnd"/>
+      <w:r>
+        <w:rPr>
+          <w:lang w:val="en-US"/>
+        </w:rPr>
+        <w:t xml:space="preserve">. </w:t>
+      </w:r>
+    </w:p>
+    <w:p>
+      <w:pPr>
+        <w:rPr>
+          <w:lang w:val="en-US"/>
+        </w:rPr>
+      </w:pPr>
+    </w:p>
+    <w:p>
+      <w:proofErr w:type="spellStart"/>
+      <w:r>
+        <w:t>git</w:t>
+      </w:r>
+      <w:proofErr w:type="spellEnd"/>
+      <w:r>
+        <w:t xml:space="preserve"> </w:t>
+      </w:r>
+      <w:proofErr w:type="spellStart"/>
+      <w:r>
+        <w:t>rm</w:t>
+      </w:r>
+      <w:proofErr w:type="spellEnd"/>
+      <w:r>
+        <w:t xml:space="preserve"> -m 'añadir mensaje' -&gt; </w:t>
+      </w:r>
+      <w:proofErr w:type="spellStart"/>
+      <w:r>
+        <w:t>rmeove</w:t>
+      </w:r>
+      <w:proofErr w:type="spellEnd"/>
+      <w:r>
+        <w:t xml:space="preserve"> files, lo borra de la carpeta</w:t>
+      </w:r>
+    </w:p>
+    <w:p/>
+    <w:p>
+      <w:proofErr w:type="spellStart"/>
+      <w:r>
+        <w:t>git</w:t>
+      </w:r>
+      <w:proofErr w:type="spellEnd"/>
+      <w:r>
+        <w:t xml:space="preserve"> </w:t>
+      </w:r>
+      <w:proofErr w:type="spellStart"/>
+      <w:r>
+        <w:t>mv</w:t>
+      </w:r>
+      <w:proofErr w:type="spellEnd"/>
+      <w:r>
+        <w:t xml:space="preserve"> -&gt; &lt;nombre del archivo&gt; &lt;nombre del </w:t>
+      </w:r>
+      <w:proofErr w:type="spellStart"/>
+      <w:r>
+        <w:t>arhcivo</w:t>
+      </w:r>
+      <w:proofErr w:type="spellEnd"/>
+      <w:r>
+        <w:t xml:space="preserve"> al que se quiere cambiar el nombre&gt;</w:t>
+      </w:r>
+    </w:p>
+    <w:p/>
+    <w:p>
+      <w:proofErr w:type="spellStart"/>
+      <w:r>
+        <w:t>git</w:t>
+      </w:r>
+      <w:proofErr w:type="spellEnd"/>
+      <w:r>
+        <w:t xml:space="preserve"> </w:t>
+      </w:r>
+      <w:proofErr w:type="spellStart"/>
+      <w:r>
+        <w:t>checkout</w:t>
+      </w:r>
+      <w:proofErr w:type="spellEnd"/>
+      <w:r>
+        <w:t xml:space="preserve"> &lt;nombre del </w:t>
+      </w:r>
+      <w:proofErr w:type="spellStart"/>
+      <w:r>
+        <w:t>arhcivo</w:t>
+      </w:r>
+      <w:proofErr w:type="spellEnd"/>
+      <w:r>
+        <w:t xml:space="preserve">&gt; -&gt; nos permite regresar a una </w:t>
+      </w:r>
+      <w:proofErr w:type="spellStart"/>
+      <w:r>
+        <w:t>version</w:t>
+      </w:r>
+      <w:proofErr w:type="spellEnd"/>
+      <w:r>
+        <w:t xml:space="preserve"> anterior del archivo. Eso es para los archivos que no </w:t>
+      </w:r>
+      <w:proofErr w:type="spellStart"/>
+      <w:r>
+        <w:t>estan</w:t>
+      </w:r>
+      <w:proofErr w:type="spellEnd"/>
+      <w:r>
+        <w:t xml:space="preserve"> en el </w:t>
+      </w:r>
+      <w:proofErr w:type="spellStart"/>
+      <w:r>
+        <w:t>staging</w:t>
+      </w:r>
+      <w:proofErr w:type="spellEnd"/>
+      <w:r>
+        <w:t xml:space="preserve"> </w:t>
+      </w:r>
+      <w:proofErr w:type="spellStart"/>
+      <w:r>
+        <w:t>area</w:t>
+      </w:r>
+      <w:proofErr w:type="spellEnd"/>
+    </w:p>
+    <w:p/>
+    <w:p>
+      <w:proofErr w:type="spellStart"/>
+      <w:r>
+        <w:t>git</w:t>
+      </w:r>
+      <w:proofErr w:type="spellEnd"/>
+      <w:r>
+        <w:t xml:space="preserve"> </w:t>
+      </w:r>
+      <w:proofErr w:type="spellStart"/>
+      <w:r>
+        <w:t>reset</w:t>
+      </w:r>
+      <w:proofErr w:type="spellEnd"/>
+      <w:r>
+        <w:t xml:space="preserve"> &lt;nombre del archivo&gt; -&gt; quita el archivo </w:t>
+      </w:r>
+      <w:proofErr w:type="spellStart"/>
+      <w:r>
+        <w:t>especificaod</w:t>
+      </w:r>
+      <w:proofErr w:type="spellEnd"/>
+      <w:r>
+        <w:t xml:space="preserve"> del </w:t>
+      </w:r>
+      <w:proofErr w:type="spellStart"/>
+      <w:r>
+        <w:t>staged</w:t>
+      </w:r>
+      <w:proofErr w:type="spellEnd"/>
+      <w:r>
+        <w:t xml:space="preserve"> </w:t>
+      </w:r>
+      <w:proofErr w:type="spellStart"/>
+      <w:r>
+        <w:t>area</w:t>
+      </w:r>
+      <w:proofErr w:type="spellEnd"/>
+    </w:p>
+    <w:p/>
+    <w:p>
+      <w:proofErr w:type="spellStart"/>
+      <w:r>
+        <w:t>git</w:t>
+      </w:r>
+      <w:proofErr w:type="spellEnd"/>
+      <w:r>
+        <w:t xml:space="preserve"> </w:t>
+      </w:r>
+      <w:proofErr w:type="spellStart"/>
+      <w:r>
+        <w:t>reset</w:t>
+      </w:r>
+      <w:proofErr w:type="spellEnd"/>
+      <w:r>
+        <w:t xml:space="preserve"> -p -&gt; con esto </w:t>
+      </w:r>
+      <w:proofErr w:type="spellStart"/>
+      <w:r>
+        <w:t>git</w:t>
+      </w:r>
+      <w:proofErr w:type="spellEnd"/>
+      <w:r>
+        <w:t xml:space="preserve"> te pregunta a q que cambios se les quiere hacer el </w:t>
+      </w:r>
+      <w:proofErr w:type="spellStart"/>
+      <w:r>
+        <w:t>reset</w:t>
+      </w:r>
+      <w:proofErr w:type="spellEnd"/>
+      <w:r>
+        <w:t xml:space="preserve"> </w:t>
+      </w:r>
+    </w:p>
+    <w:p/>
+    <w:p>
+      <w:proofErr w:type="spellStart"/>
+      <w:r>
         <w:lastRenderedPageBreak/>
-        <w:t xml:space="preserve">git diff -&gt; it shows only </w:t>
-      </w:r>
-      <w:proofErr w:type="spellStart"/>
-      <w:r>
-        <w:rPr>
-          <w:lang w:val="en-US"/>
-        </w:rPr>
-        <w:t>unstaged</w:t>
-      </w:r>
-      <w:proofErr w:type="spellEnd"/>
-      <w:r>
-        <w:rPr>
-          <w:lang w:val="en-US"/>
-        </w:rPr>
-        <w:t xml:space="preserve"> changes by default</w:t>
-      </w:r>
-    </w:p>
-    <w:p>
-      <w:pPr>
-        <w:rPr>
-          <w:lang w:val="en-US"/>
-        </w:rPr>
-      </w:pPr>
-    </w:p>
-    <w:p>
-      <w:pPr>
-        <w:rPr>
-          <w:lang w:val="en-US"/>
-        </w:rPr>
-      </w:pPr>
-      <w:r>
-        <w:rPr>
-          <w:lang w:val="en-US"/>
-        </w:rPr>
-        <w:t xml:space="preserve">git diff --staged -&gt; it is used to see </w:t>
-      </w:r>
-      <w:proofErr w:type="spellStart"/>
-      <w:proofErr w:type="gramStart"/>
-      <w:r>
-        <w:rPr>
-          <w:lang w:val="en-US"/>
-        </w:rPr>
-        <w:t>thee</w:t>
-      </w:r>
-      <w:proofErr w:type="spellEnd"/>
-      <w:proofErr w:type="gramEnd"/>
-      <w:r>
-        <w:rPr>
-          <w:lang w:val="en-US"/>
-        </w:rPr>
-        <w:t xml:space="preserve"> changes that are staged </w:t>
-      </w:r>
-      <w:proofErr w:type="gramStart"/>
-      <w:r>
-        <w:rPr>
-          <w:lang w:val="en-US"/>
-        </w:rPr>
-        <w:t>but  not</w:t>
-      </w:r>
-      <w:proofErr w:type="gramEnd"/>
-      <w:r>
-        <w:rPr>
-          <w:lang w:val="en-US"/>
-        </w:rPr>
-        <w:t xml:space="preserve"> </w:t>
-      </w:r>
-      <w:proofErr w:type="spellStart"/>
-      <w:r>
-        <w:rPr>
-          <w:lang w:val="en-US"/>
-        </w:rPr>
-        <w:t>commited</w:t>
-      </w:r>
-      <w:proofErr w:type="spellEnd"/>
-      <w:r>
-        <w:rPr>
-          <w:lang w:val="en-US"/>
-        </w:rPr>
-        <w:t xml:space="preserve">. </w:t>
-      </w:r>
-    </w:p>
-    <w:p>
-      <w:pPr>
-        <w:rPr>
-          <w:lang w:val="en-US"/>
-        </w:rPr>
-      </w:pPr>
-    </w:p>
-    <w:p>
-      <w:proofErr w:type="spellStart"/>
-      <w:r>
-        <w:t>git</w:t>
-      </w:r>
-      <w:proofErr w:type="spellEnd"/>
-      <w:r>
-        <w:t xml:space="preserve"> </w:t>
-      </w:r>
-      <w:proofErr w:type="spellStart"/>
-      <w:r>
-        <w:t>rm</w:t>
-      </w:r>
-      <w:proofErr w:type="spellEnd"/>
-      <w:r>
-        <w:t xml:space="preserve"> -m 'añadir mensaje' -&gt; </w:t>
-      </w:r>
-      <w:proofErr w:type="spellStart"/>
-      <w:r>
-        <w:t>rmeove</w:t>
-      </w:r>
-      <w:proofErr w:type="spellEnd"/>
-      <w:r>
-        <w:t xml:space="preserve"> files, lo borra de la carpeta</w:t>
-      </w:r>
-    </w:p>
-    <w:p/>
-    <w:p>
-      <w:proofErr w:type="spellStart"/>
-      <w:r>
-        <w:t>git</w:t>
-      </w:r>
-      <w:proofErr w:type="spellEnd"/>
-      <w:r>
-        <w:t xml:space="preserve"> </w:t>
-      </w:r>
-      <w:proofErr w:type="spellStart"/>
-      <w:r>
-        <w:t>mv</w:t>
-      </w:r>
-      <w:proofErr w:type="spellEnd"/>
-      <w:r>
-        <w:t xml:space="preserve"> -&gt; &lt;nombre del archivo&gt; &lt;nombre del </w:t>
-      </w:r>
-      <w:proofErr w:type="spellStart"/>
-      <w:r>
-        <w:t>arhcivo</w:t>
-      </w:r>
-      <w:proofErr w:type="spellEnd"/>
-      <w:r>
-        <w:t xml:space="preserve"> al que se quiere cambiar el nombre&gt;</w:t>
-      </w:r>
-    </w:p>
-    <w:p/>
-    <w:p>
-      <w:proofErr w:type="spellStart"/>
-      <w:r>
-        <w:t>git</w:t>
-      </w:r>
-      <w:proofErr w:type="spellEnd"/>
-      <w:r>
-        <w:t xml:space="preserve"> </w:t>
-      </w:r>
-      <w:proofErr w:type="spellStart"/>
-      <w:r>
-        <w:t>checkout</w:t>
-      </w:r>
-      <w:proofErr w:type="spellEnd"/>
-      <w:r>
-        <w:t xml:space="preserve"> &lt;nombre del </w:t>
-      </w:r>
-      <w:proofErr w:type="spellStart"/>
-      <w:r>
-        <w:t>arhcivo</w:t>
-      </w:r>
-      <w:proofErr w:type="spellEnd"/>
-      <w:r>
-        <w:t xml:space="preserve">&gt; -&gt; nos permite regresar a una </w:t>
-      </w:r>
-      <w:proofErr w:type="spellStart"/>
-      <w:r>
-        <w:t>version</w:t>
-      </w:r>
-      <w:proofErr w:type="spellEnd"/>
-      <w:r>
-        <w:t xml:space="preserve"> anterior del archivo. Eso es para los archivos que no </w:t>
-      </w:r>
-      <w:proofErr w:type="spellStart"/>
-      <w:r>
-        <w:t>estan</w:t>
-      </w:r>
-      <w:proofErr w:type="spellEnd"/>
-      <w:r>
-        <w:t xml:space="preserve"> en el </w:t>
-      </w:r>
-      <w:proofErr w:type="spellStart"/>
-      <w:r>
-        <w:t>staging</w:t>
-      </w:r>
-      <w:proofErr w:type="spellEnd"/>
-      <w:r>
-        <w:t xml:space="preserve"> </w:t>
-      </w:r>
-      <w:proofErr w:type="spellStart"/>
-      <w:r>
-        <w:t>area</w:t>
-      </w:r>
-      <w:proofErr w:type="spellEnd"/>
-    </w:p>
-    <w:p/>
-    <w:p>
-      <w:proofErr w:type="spellStart"/>
-      <w:r>
-        <w:t>git</w:t>
-      </w:r>
-      <w:proofErr w:type="spellEnd"/>
-      <w:r>
-        <w:t xml:space="preserve"> </w:t>
-      </w:r>
-      <w:proofErr w:type="spellStart"/>
-      <w:r>
-        <w:t>reset</w:t>
-      </w:r>
-      <w:proofErr w:type="spellEnd"/>
-      <w:r>
-        <w:t xml:space="preserve"> &lt;nombre del archivo&gt; -&gt; quita el archivo </w:t>
-      </w:r>
-      <w:proofErr w:type="spellStart"/>
-      <w:r>
-        <w:t>especificaod</w:t>
-      </w:r>
-      <w:proofErr w:type="spellEnd"/>
-      <w:r>
-        <w:t xml:space="preserve"> del </w:t>
-      </w:r>
-      <w:proofErr w:type="spellStart"/>
-      <w:r>
-        <w:t>staged</w:t>
-      </w:r>
-      <w:proofErr w:type="spellEnd"/>
-      <w:r>
-        <w:t xml:space="preserve"> </w:t>
-      </w:r>
-      <w:proofErr w:type="spellStart"/>
-      <w:r>
-        <w:t>area</w:t>
-      </w:r>
-      <w:proofErr w:type="spellEnd"/>
-    </w:p>
-    <w:p/>
-    <w:p>
-      <w:proofErr w:type="spellStart"/>
-      <w:r>
-        <w:t>git</w:t>
-      </w:r>
-      <w:proofErr w:type="spellEnd"/>
-      <w:r>
-        <w:t xml:space="preserve"> </w:t>
-      </w:r>
-      <w:proofErr w:type="spellStart"/>
-      <w:r>
-        <w:t>reset</w:t>
-      </w:r>
-      <w:proofErr w:type="spellEnd"/>
-      <w:r>
-        <w:t xml:space="preserve"> -p -&gt; con esto </w:t>
-      </w:r>
-      <w:proofErr w:type="spellStart"/>
-      <w:r>
-        <w:t>git</w:t>
-      </w:r>
-      <w:proofErr w:type="spellEnd"/>
-      <w:r>
-        <w:t xml:space="preserve"> te pregunta a q que cambios se les quiere hacer el </w:t>
-      </w:r>
-      <w:proofErr w:type="spellStart"/>
-      <w:r>
-        <w:t>reset</w:t>
-      </w:r>
-      <w:proofErr w:type="spellEnd"/>
-      <w:r>
-        <w:t xml:space="preserve"> </w:t>
-      </w:r>
-    </w:p>
-    <w:p/>
-    <w:p>
-      <w:proofErr w:type="spellStart"/>
-      <w:r>
         <w:t>git</w:t>
       </w:r>
       <w:proofErr w:type="spellEnd"/>
@@ -4168,139 +5349,391 @@
         <w:rPr>
           <w:lang w:val="en-US"/>
         </w:rPr>
-        <w:t>-----------------------------------------------------</w:t>
-      </w:r>
+        <w:t>-----------------------------------------------------BRANCHES----------------------------------------------</w:t>
+      </w:r>
+    </w:p>
+    <w:p>
+      <w:pPr>
+        <w:rPr>
+          <w:lang w:val="en-US"/>
+        </w:rPr>
+      </w:pPr>
+    </w:p>
+    <w:p>
+      <w:pPr>
+        <w:rPr>
+          <w:lang w:val="en-US"/>
+        </w:rPr>
+      </w:pPr>
+    </w:p>
+    <w:p>
+      <w:pPr>
+        <w:rPr>
+          <w:lang w:val="en-US"/>
+        </w:rPr>
+      </w:pPr>
+    </w:p>
+    <w:p>
+      <w:pPr>
+        <w:rPr>
+          <w:lang w:val="en-US"/>
+        </w:rPr>
+      </w:pPr>
+      <w:proofErr w:type="spellStart"/>
+      <w:r>
+        <w:rPr>
+          <w:lang w:val="en-US"/>
+        </w:rPr>
+        <w:t>Bracnh</w:t>
+      </w:r>
+      <w:proofErr w:type="spellEnd"/>
+      <w:r>
+        <w:rPr>
+          <w:lang w:val="en-US"/>
+        </w:rPr>
+        <w:t xml:space="preserve"> -&gt; pointer to a particular commit, represent an independent </w:t>
+      </w:r>
+      <w:proofErr w:type="spellStart"/>
+      <w:r>
+        <w:rPr>
+          <w:lang w:val="en-US"/>
+        </w:rPr>
+        <w:t>linea</w:t>
+      </w:r>
+      <w:proofErr w:type="spellEnd"/>
+      <w:r>
+        <w:rPr>
+          <w:lang w:val="en-US"/>
+        </w:rPr>
+        <w:t xml:space="preserve"> of a project.</w:t>
+      </w:r>
+    </w:p>
+    <w:p>
+      <w:pPr>
+        <w:rPr>
+          <w:lang w:val="en-US"/>
+        </w:rPr>
+      </w:pPr>
+    </w:p>
+    <w:p>
+      <w:pPr>
+        <w:rPr>
+          <w:lang w:val="en-US"/>
+        </w:rPr>
+      </w:pPr>
+      <w:r>
+        <w:rPr>
+          <w:lang w:val="en-US"/>
+        </w:rPr>
+        <w:t xml:space="preserve">The default </w:t>
+      </w:r>
+      <w:proofErr w:type="spellStart"/>
+      <w:r>
+        <w:rPr>
+          <w:lang w:val="en-US"/>
+        </w:rPr>
+        <w:t>bracng</w:t>
+      </w:r>
+      <w:proofErr w:type="spellEnd"/>
+      <w:r>
+        <w:rPr>
+          <w:lang w:val="en-US"/>
+        </w:rPr>
+        <w:t xml:space="preserve"> that git creates when a new repository is </w:t>
+      </w:r>
+      <w:proofErr w:type="spellStart"/>
+      <w:r>
+        <w:rPr>
+          <w:lang w:val="en-US"/>
+        </w:rPr>
+        <w:t>initilizez</w:t>
+      </w:r>
+      <w:proofErr w:type="spellEnd"/>
+      <w:r>
+        <w:rPr>
+          <w:lang w:val="en-US"/>
+        </w:rPr>
+        <w:t>, is called master.</w:t>
+      </w:r>
+    </w:p>
+    <w:p>
+      <w:pPr>
+        <w:rPr>
+          <w:lang w:val="en-US"/>
+        </w:rPr>
+      </w:pPr>
+    </w:p>
+    <w:p>
+      <w:pPr>
+        <w:rPr>
+          <w:lang w:val="en-US"/>
+        </w:rPr>
+      </w:pPr>
+    </w:p>
+    <w:p>
+      <w:proofErr w:type="spellStart"/>
+      <w:r>
+        <w:lastRenderedPageBreak/>
+        <w:t>git</w:t>
+      </w:r>
+      <w:proofErr w:type="spellEnd"/>
+      <w:r>
+        <w:t xml:space="preserve"> </w:t>
+      </w:r>
+      <w:proofErr w:type="spellStart"/>
+      <w:r>
+        <w:t>branch</w:t>
+      </w:r>
+      <w:proofErr w:type="spellEnd"/>
+      <w:r>
+        <w:t xml:space="preserve"> -&gt; da todas las </w:t>
+      </w:r>
+      <w:proofErr w:type="spellStart"/>
+      <w:r>
+        <w:t>branch</w:t>
+      </w:r>
+      <w:proofErr w:type="spellEnd"/>
+      <w:r>
+        <w:t xml:space="preserve"> que tenemos</w:t>
+      </w:r>
+    </w:p>
+    <w:p/>
+    <w:p>
+      <w:proofErr w:type="spellStart"/>
+      <w:r>
+        <w:t>git</w:t>
+      </w:r>
+      <w:proofErr w:type="spellEnd"/>
+      <w:r>
+        <w:t xml:space="preserve"> </w:t>
+      </w:r>
+      <w:proofErr w:type="spellStart"/>
+      <w:r>
+        <w:t>branch</w:t>
+      </w:r>
+      <w:proofErr w:type="spellEnd"/>
+      <w:r>
+        <w:t xml:space="preserve"> &lt;Nombre de la nueva </w:t>
+      </w:r>
+      <w:proofErr w:type="spellStart"/>
+      <w:r>
+        <w:t>branch</w:t>
+      </w:r>
+      <w:proofErr w:type="spellEnd"/>
+      <w:r>
+        <w:t>&gt;</w:t>
+      </w:r>
+    </w:p>
+    <w:p/>
+    <w:p>
+      <w:pPr>
+        <w:rPr>
+          <w:lang w:val="en-US"/>
+        </w:rPr>
+      </w:pPr>
+      <w:r>
+        <w:rPr>
+          <w:lang w:val="en-US"/>
+        </w:rPr>
+        <w:t>git checkout -&gt; we use git checkout to check out the latest snapshots for both files and for branches</w:t>
+      </w:r>
+    </w:p>
+    <w:p>
+      <w:pPr>
+        <w:rPr>
+          <w:lang w:val="en-US"/>
+        </w:rPr>
+      </w:pPr>
+    </w:p>
+    <w:p>
+      <w:pPr>
+        <w:rPr>
+          <w:lang w:val="en-US"/>
+        </w:rPr>
+      </w:pPr>
+      <w:r>
+        <w:rPr>
+          <w:lang w:val="en-US"/>
+        </w:rPr>
+        <w:t xml:space="preserve">git checkout new-feature -&gt; cambia a la </w:t>
+      </w:r>
+      <w:proofErr w:type="spellStart"/>
+      <w:r>
+        <w:rPr>
+          <w:lang w:val="en-US"/>
+        </w:rPr>
+        <w:t>rama</w:t>
+      </w:r>
+      <w:proofErr w:type="spellEnd"/>
+      <w:r>
+        <w:rPr>
+          <w:lang w:val="en-US"/>
+        </w:rPr>
+        <w:t xml:space="preserve"> new-feature</w:t>
+      </w:r>
+    </w:p>
+    <w:p>
+      <w:pPr>
+        <w:rPr>
+          <w:lang w:val="en-US"/>
+        </w:rPr>
+      </w:pPr>
+    </w:p>
+    <w:p>
+      <w:proofErr w:type="spellStart"/>
+      <w:r>
+        <w:t>git</w:t>
+      </w:r>
+      <w:proofErr w:type="spellEnd"/>
+      <w:r>
+        <w:t xml:space="preserve"> </w:t>
+      </w:r>
+      <w:proofErr w:type="spellStart"/>
+      <w:r>
+        <w:t>checkout</w:t>
+      </w:r>
+      <w:proofErr w:type="spellEnd"/>
+      <w:r>
+        <w:t xml:space="preserve"> -b &lt;nombre del </w:t>
+      </w:r>
+      <w:proofErr w:type="spellStart"/>
+      <w:r>
+        <w:t>branch</w:t>
+      </w:r>
+      <w:proofErr w:type="spellEnd"/>
+      <w:r>
+        <w:t xml:space="preserve">&gt; -&gt; se crea y se cambia a ese </w:t>
+      </w:r>
+      <w:proofErr w:type="spellStart"/>
+      <w:r>
+        <w:t>branch</w:t>
+      </w:r>
+      <w:proofErr w:type="spellEnd"/>
+      <w:r>
+        <w:t xml:space="preserve"> </w:t>
+      </w:r>
+    </w:p>
+    <w:p/>
+    <w:p>
+      <w:r>
+        <w:t xml:space="preserve">Si </w:t>
+      </w:r>
+      <w:proofErr w:type="spellStart"/>
+      <w:r>
+        <w:t>cambiamso</w:t>
+      </w:r>
+      <w:proofErr w:type="spellEnd"/>
+      <w:r>
+        <w:t xml:space="preserve"> de rama, se </w:t>
+      </w:r>
+      <w:proofErr w:type="spellStart"/>
+      <w:r>
+        <w:t>podra</w:t>
+      </w:r>
+      <w:proofErr w:type="spellEnd"/>
+      <w:r>
+        <w:t xml:space="preserve"> ver con </w:t>
+      </w:r>
+      <w:proofErr w:type="spellStart"/>
+      <w:r>
+        <w:t>ls</w:t>
+      </w:r>
+      <w:proofErr w:type="spellEnd"/>
+      <w:r>
+        <w:t xml:space="preserve"> -1 los archivos que </w:t>
+      </w:r>
+      <w:proofErr w:type="spellStart"/>
+      <w:r>
+        <w:t>estan</w:t>
+      </w:r>
+      <w:proofErr w:type="spellEnd"/>
+      <w:r>
+        <w:t xml:space="preserve"> ubicados sólo en esa rama.</w:t>
+      </w:r>
+    </w:p>
+    <w:p/>
+    <w:p>
+      <w:proofErr w:type="spellStart"/>
+      <w:r>
+        <w:t>git</w:t>
+      </w:r>
+      <w:proofErr w:type="spellEnd"/>
+      <w:r>
+        <w:t xml:space="preserve"> </w:t>
+      </w:r>
+      <w:proofErr w:type="spellStart"/>
+      <w:r>
+        <w:t>branch</w:t>
+      </w:r>
+      <w:proofErr w:type="spellEnd"/>
+      <w:r>
+        <w:t xml:space="preserve"> -D &lt;nombre del </w:t>
+      </w:r>
+      <w:proofErr w:type="spellStart"/>
+      <w:r>
+        <w:t>branch</w:t>
+      </w:r>
+      <w:proofErr w:type="spellEnd"/>
+      <w:r>
+        <w:t xml:space="preserve">&gt; -&gt; elimina el </w:t>
+      </w:r>
+      <w:proofErr w:type="spellStart"/>
+      <w:r>
+        <w:t>branch</w:t>
+      </w:r>
+      <w:proofErr w:type="spellEnd"/>
+      <w:r>
+        <w:t xml:space="preserve"> seleccionado </w:t>
+      </w:r>
+    </w:p>
+    <w:p/>
+    <w:p>
+      <w:pPr>
+        <w:rPr>
+          <w:lang w:val="en-US"/>
+        </w:rPr>
+      </w:pPr>
       <w:proofErr w:type="gramStart"/>
       <w:r>
         <w:rPr>
           <w:lang w:val="en-US"/>
         </w:rPr>
-        <w:t>BRANCHES-</w:t>
+        <w:t>Merging :</w:t>
       </w:r>
       <w:proofErr w:type="gramEnd"/>
       <w:r>
         <w:rPr>
           <w:lang w:val="en-US"/>
         </w:rPr>
-        <w:t>---------------------------------------------</w:t>
-      </w:r>
-    </w:p>
-    <w:p>
-      <w:pPr>
-        <w:rPr>
-          <w:lang w:val="en-US"/>
-        </w:rPr>
-      </w:pPr>
-    </w:p>
-    <w:p>
-      <w:pPr>
-        <w:rPr>
-          <w:lang w:val="en-US"/>
-        </w:rPr>
-      </w:pPr>
-    </w:p>
-    <w:p>
-      <w:pPr>
-        <w:rPr>
-          <w:lang w:val="en-US"/>
-        </w:rPr>
-      </w:pPr>
-    </w:p>
-    <w:p>
-      <w:pPr>
-        <w:rPr>
-          <w:lang w:val="en-US"/>
-        </w:rPr>
-      </w:pPr>
-      <w:proofErr w:type="spellStart"/>
-      <w:r>
-        <w:rPr>
-          <w:lang w:val="en-US"/>
-        </w:rPr>
-        <w:t>Bracnh</w:t>
-      </w:r>
-      <w:proofErr w:type="spellEnd"/>
-      <w:r>
-        <w:rPr>
-          <w:lang w:val="en-US"/>
-        </w:rPr>
-        <w:t xml:space="preserve"> -&gt; pointer to a particular commit, </w:t>
-      </w:r>
-      <w:proofErr w:type="gramStart"/>
-      <w:r>
-        <w:rPr>
-          <w:lang w:val="en-US"/>
-        </w:rPr>
-        <w:t>represent</w:t>
-      </w:r>
-      <w:proofErr w:type="gramEnd"/>
-      <w:r>
-        <w:rPr>
-          <w:lang w:val="en-US"/>
-        </w:rPr>
-        <w:t xml:space="preserve"> an independent </w:t>
-      </w:r>
-      <w:proofErr w:type="spellStart"/>
-      <w:r>
-        <w:rPr>
-          <w:lang w:val="en-US"/>
-        </w:rPr>
-        <w:t>linea</w:t>
-      </w:r>
-      <w:proofErr w:type="spellEnd"/>
-      <w:r>
-        <w:rPr>
-          <w:lang w:val="en-US"/>
-        </w:rPr>
-        <w:t xml:space="preserve"> of a project.</w:t>
-      </w:r>
-    </w:p>
-    <w:p>
-      <w:pPr>
-        <w:rPr>
-          <w:lang w:val="en-US"/>
-        </w:rPr>
-      </w:pPr>
-    </w:p>
-    <w:p>
-      <w:pPr>
-        <w:rPr>
-          <w:lang w:val="en-US"/>
-        </w:rPr>
-      </w:pPr>
-      <w:r>
-        <w:rPr>
-          <w:lang w:val="en-US"/>
-        </w:rPr>
-        <w:t xml:space="preserve">The default </w:t>
-      </w:r>
-      <w:proofErr w:type="spellStart"/>
-      <w:r>
-        <w:rPr>
-          <w:lang w:val="en-US"/>
-        </w:rPr>
-        <w:t>bracng</w:t>
-      </w:r>
-      <w:proofErr w:type="spellEnd"/>
-      <w:r>
-        <w:rPr>
-          <w:lang w:val="en-US"/>
-        </w:rPr>
-        <w:t xml:space="preserve"> that git creates when a new repository is </w:t>
-      </w:r>
-      <w:proofErr w:type="spellStart"/>
-      <w:r>
-        <w:rPr>
-          <w:lang w:val="en-US"/>
-        </w:rPr>
-        <w:t>initilizez</w:t>
-      </w:r>
-      <w:proofErr w:type="spellEnd"/>
-      <w:r>
-        <w:rPr>
-          <w:lang w:val="en-US"/>
-        </w:rPr>
-        <w:t>, is called master.</w:t>
+        <w:t xml:space="preserve"> The </w:t>
+      </w:r>
+      <w:proofErr w:type="spellStart"/>
+      <w:r>
+        <w:rPr>
+          <w:lang w:val="en-US"/>
+        </w:rPr>
+        <w:t>termn</w:t>
+      </w:r>
+      <w:proofErr w:type="spellEnd"/>
+      <w:r>
+        <w:rPr>
+          <w:lang w:val="en-US"/>
+        </w:rPr>
+        <w:t xml:space="preserve"> that git uses for combining branched data and </w:t>
+      </w:r>
+      <w:proofErr w:type="spellStart"/>
+      <w:r>
+        <w:rPr>
+          <w:lang w:val="en-US"/>
+        </w:rPr>
+        <w:t>hsitory</w:t>
+      </w:r>
+      <w:proofErr w:type="spellEnd"/>
+      <w:r>
+        <w:rPr>
+          <w:lang w:val="en-US"/>
+        </w:rPr>
+        <w:t xml:space="preserve"> together</w:t>
       </w:r>
     </w:p>
     <w:p>
@@ -4328,327 +5761,34 @@
       </w:r>
       <w:proofErr w:type="spellStart"/>
       <w:r>
+        <w:t>merge</w:t>
+      </w:r>
+      <w:proofErr w:type="spellEnd"/>
+      <w:r>
+        <w:t xml:space="preserve"> &lt;nombre del </w:t>
+      </w:r>
+      <w:proofErr w:type="spellStart"/>
+      <w:r>
+        <w:t>brach</w:t>
+      </w:r>
+      <w:proofErr w:type="spellEnd"/>
+      <w:r>
+        <w:t xml:space="preserve"> al que se quiere unir&gt; esto es </w:t>
+      </w:r>
+      <w:proofErr w:type="spellStart"/>
+      <w:r>
+        <w:t>apartir</w:t>
+      </w:r>
+      <w:proofErr w:type="spellEnd"/>
+      <w:r>
+        <w:t xml:space="preserve"> del </w:t>
+      </w:r>
+      <w:proofErr w:type="spellStart"/>
+      <w:r>
         <w:t>branch</w:t>
       </w:r>
       <w:proofErr w:type="spellEnd"/>
       <w:r>
-        <w:t xml:space="preserve"> -&gt; da todas las </w:t>
-      </w:r>
-      <w:proofErr w:type="spellStart"/>
-      <w:r>
-        <w:t>branch</w:t>
-      </w:r>
-      <w:proofErr w:type="spellEnd"/>
-      <w:r>
-        <w:t xml:space="preserve"> que tenemos</w:t>
-      </w:r>
-    </w:p>
-    <w:p/>
-    <w:p>
-      <w:proofErr w:type="spellStart"/>
-      <w:r>
-        <w:t>git</w:t>
-      </w:r>
-      <w:proofErr w:type="spellEnd"/>
-      <w:r>
-        <w:t xml:space="preserve"> </w:t>
-      </w:r>
-      <w:proofErr w:type="spellStart"/>
-      <w:r>
-        <w:t>branch</w:t>
-      </w:r>
-      <w:proofErr w:type="spellEnd"/>
-      <w:r>
-        <w:t xml:space="preserve"> &lt;Nombre de la nueva </w:t>
-      </w:r>
-      <w:proofErr w:type="spellStart"/>
-      <w:r>
-        <w:t>branch</w:t>
-      </w:r>
-      <w:proofErr w:type="spellEnd"/>
-      <w:r>
-        <w:t>&gt;</w:t>
-      </w:r>
-    </w:p>
-    <w:p/>
-    <w:p>
-      <w:pPr>
-        <w:rPr>
-          <w:lang w:val="en-US"/>
-        </w:rPr>
-      </w:pPr>
-      <w:r>
-        <w:rPr>
-          <w:lang w:val="en-US"/>
-        </w:rPr>
-        <w:t>git checkout -&gt; we use git checkout to check out the latest snapshots for both files and for branches</w:t>
-      </w:r>
-    </w:p>
-    <w:p>
-      <w:pPr>
-        <w:rPr>
-          <w:lang w:val="en-US"/>
-        </w:rPr>
-      </w:pPr>
-    </w:p>
-    <w:p>
-      <w:pPr>
-        <w:rPr>
-          <w:lang w:val="en-US"/>
-        </w:rPr>
-      </w:pPr>
-      <w:r>
-        <w:rPr>
-          <w:lang w:val="en-US"/>
-        </w:rPr>
-        <w:t xml:space="preserve">git checkout new-feature -&gt; cambia a la </w:t>
-      </w:r>
-      <w:proofErr w:type="spellStart"/>
-      <w:r>
-        <w:rPr>
-          <w:lang w:val="en-US"/>
-        </w:rPr>
-        <w:t>rama</w:t>
-      </w:r>
-      <w:proofErr w:type="spellEnd"/>
-      <w:r>
-        <w:rPr>
-          <w:lang w:val="en-US"/>
-        </w:rPr>
-        <w:t xml:space="preserve"> new-feature</w:t>
-      </w:r>
-    </w:p>
-    <w:p>
-      <w:pPr>
-        <w:rPr>
-          <w:lang w:val="en-US"/>
-        </w:rPr>
-      </w:pPr>
-    </w:p>
-    <w:p>
-      <w:proofErr w:type="spellStart"/>
-      <w:r>
-        <w:t>git</w:t>
-      </w:r>
-      <w:proofErr w:type="spellEnd"/>
-      <w:r>
-        <w:t xml:space="preserve"> </w:t>
-      </w:r>
-      <w:proofErr w:type="spellStart"/>
-      <w:r>
-        <w:t>checkout</w:t>
-      </w:r>
-      <w:proofErr w:type="spellEnd"/>
-      <w:r>
-        <w:t xml:space="preserve"> -b &lt;nombre del </w:t>
-      </w:r>
-      <w:proofErr w:type="spellStart"/>
-      <w:r>
-        <w:t>branch</w:t>
-      </w:r>
-      <w:proofErr w:type="spellEnd"/>
-      <w:r>
-        <w:t xml:space="preserve">&gt; -&gt; se crea y se cambia a ese </w:t>
-      </w:r>
-      <w:proofErr w:type="spellStart"/>
-      <w:r>
-        <w:t>branch</w:t>
-      </w:r>
-      <w:proofErr w:type="spellEnd"/>
-      <w:r>
-        <w:t xml:space="preserve"> </w:t>
-      </w:r>
-    </w:p>
-    <w:p/>
-    <w:p>
-      <w:r>
-        <w:t xml:space="preserve">Si </w:t>
-      </w:r>
-      <w:proofErr w:type="spellStart"/>
-      <w:r>
-        <w:t>cambiamso</w:t>
-      </w:r>
-      <w:proofErr w:type="spellEnd"/>
-      <w:r>
-        <w:t xml:space="preserve"> de rama, se </w:t>
-      </w:r>
-      <w:proofErr w:type="spellStart"/>
-      <w:r>
-        <w:t>podra</w:t>
-      </w:r>
-      <w:proofErr w:type="spellEnd"/>
-      <w:r>
-        <w:t xml:space="preserve"> ver con </w:t>
-      </w:r>
-      <w:proofErr w:type="spellStart"/>
-      <w:r>
-        <w:t>ls</w:t>
-      </w:r>
-      <w:proofErr w:type="spellEnd"/>
-      <w:r>
-        <w:t xml:space="preserve"> -1 los archivos que </w:t>
-      </w:r>
-      <w:proofErr w:type="spellStart"/>
-      <w:r>
-        <w:t>estan</w:t>
-      </w:r>
-      <w:proofErr w:type="spellEnd"/>
-      <w:r>
-        <w:t xml:space="preserve"> ubicados sólo en esa rama.</w:t>
-      </w:r>
-    </w:p>
-    <w:p/>
-    <w:p>
-      <w:proofErr w:type="spellStart"/>
-      <w:r>
-        <w:t>git</w:t>
-      </w:r>
-      <w:proofErr w:type="spellEnd"/>
-      <w:r>
-        <w:t xml:space="preserve"> </w:t>
-      </w:r>
-      <w:proofErr w:type="spellStart"/>
-      <w:r>
-        <w:t>branch</w:t>
-      </w:r>
-      <w:proofErr w:type="spellEnd"/>
-      <w:r>
-        <w:t xml:space="preserve"> -D &lt;nombre del </w:t>
-      </w:r>
-      <w:proofErr w:type="spellStart"/>
-      <w:r>
-        <w:t>branch</w:t>
-      </w:r>
-      <w:proofErr w:type="spellEnd"/>
-      <w:r>
-        <w:t xml:space="preserve">&gt; -&gt; elimina el </w:t>
-      </w:r>
-      <w:proofErr w:type="spellStart"/>
-      <w:r>
-        <w:t>branch</w:t>
-      </w:r>
-      <w:proofErr w:type="spellEnd"/>
-      <w:r>
-        <w:t xml:space="preserve"> seleccionado </w:t>
-      </w:r>
-    </w:p>
-    <w:p/>
-    <w:p>
-      <w:pPr>
-        <w:rPr>
-          <w:lang w:val="en-US"/>
-        </w:rPr>
-      </w:pPr>
-      <w:proofErr w:type="gramStart"/>
-      <w:r>
-        <w:rPr>
-          <w:lang w:val="en-US"/>
-        </w:rPr>
-        <w:t>Merging :</w:t>
-      </w:r>
-      <w:proofErr w:type="gramEnd"/>
-      <w:r>
-        <w:rPr>
-          <w:lang w:val="en-US"/>
-        </w:rPr>
-        <w:t xml:space="preserve"> The </w:t>
-      </w:r>
-      <w:proofErr w:type="spellStart"/>
-      <w:r>
-        <w:rPr>
-          <w:lang w:val="en-US"/>
-        </w:rPr>
-        <w:t>termn</w:t>
-      </w:r>
-      <w:proofErr w:type="spellEnd"/>
-      <w:r>
-        <w:rPr>
-          <w:lang w:val="en-US"/>
-        </w:rPr>
-        <w:t xml:space="preserve"> that </w:t>
-      </w:r>
-      <w:proofErr w:type="gramStart"/>
-      <w:r>
-        <w:rPr>
-          <w:lang w:val="en-US"/>
-        </w:rPr>
-        <w:t>git</w:t>
-      </w:r>
-      <w:proofErr w:type="gramEnd"/>
-      <w:r>
-        <w:rPr>
-          <w:lang w:val="en-US"/>
-        </w:rPr>
-        <w:t xml:space="preserve"> uses for combining branched data and </w:t>
-      </w:r>
-      <w:proofErr w:type="spellStart"/>
-      <w:r>
-        <w:rPr>
-          <w:lang w:val="en-US"/>
-        </w:rPr>
-        <w:t>hsitory</w:t>
-      </w:r>
-      <w:proofErr w:type="spellEnd"/>
-      <w:r>
-        <w:rPr>
-          <w:lang w:val="en-US"/>
-        </w:rPr>
-        <w:t xml:space="preserve"> together</w:t>
-      </w:r>
-    </w:p>
-    <w:p>
-      <w:pPr>
-        <w:rPr>
-          <w:lang w:val="en-US"/>
-        </w:rPr>
-      </w:pPr>
-    </w:p>
-    <w:p>
-      <w:pPr>
-        <w:rPr>
-          <w:lang w:val="en-US"/>
-        </w:rPr>
-      </w:pPr>
-    </w:p>
-    <w:p>
-      <w:proofErr w:type="spellStart"/>
-      <w:r>
-        <w:t>git</w:t>
-      </w:r>
-      <w:proofErr w:type="spellEnd"/>
-      <w:r>
-        <w:t xml:space="preserve"> </w:t>
-      </w:r>
-      <w:proofErr w:type="spellStart"/>
-      <w:r>
-        <w:t>merge</w:t>
-      </w:r>
-      <w:proofErr w:type="spellEnd"/>
-      <w:r>
-        <w:t xml:space="preserve"> &lt;nombre del </w:t>
-      </w:r>
-      <w:proofErr w:type="spellStart"/>
-      <w:r>
-        <w:t>brach</w:t>
-      </w:r>
-      <w:proofErr w:type="spellEnd"/>
-      <w:r>
-        <w:t xml:space="preserve"> al que se quiere unir&gt; esto es </w:t>
-      </w:r>
-      <w:proofErr w:type="spellStart"/>
-      <w:r>
-        <w:t>apartir</w:t>
-      </w:r>
-      <w:proofErr w:type="spellEnd"/>
-      <w:r>
-        <w:t xml:space="preserve"> del </w:t>
-      </w:r>
-      <w:proofErr w:type="spellStart"/>
-      <w:r>
-        <w:t>branch</w:t>
-      </w:r>
-      <w:proofErr w:type="spellEnd"/>
-      <w:r>
         <w:t xml:space="preserve"> en el que s </w:t>
       </w:r>
       <w:proofErr w:type="spellStart"/>
@@ -4657,13 +5797,8 @@
       </w:r>
       <w:proofErr w:type="spellEnd"/>
       <w:r>
-        <w:t xml:space="preserve"> ahorita, que seri ale </w:t>
-      </w:r>
-      <w:proofErr w:type="gramStart"/>
-      <w:r>
-        <w:t>master</w:t>
-      </w:r>
-      <w:proofErr w:type="gramEnd"/>
+        <w:t xml:space="preserve"> ahorita, que seri ale master</w:t>
+      </w:r>
     </w:p>
     <w:p/>
     <w:p/>
@@ -4805,6 +5940,7 @@
     <w:p/>
     <w:p>
       <w:r>
+        <w:lastRenderedPageBreak/>
         <w:t>------------------------------------------------------GitHub-----------------------------------------</w:t>
       </w:r>
     </w:p>
@@ -4928,15 +6064,7 @@
       </w:r>
       <w:proofErr w:type="spellEnd"/>
       <w:r>
-        <w:t xml:space="preserve"> remote </w:t>
-      </w:r>
-      <w:proofErr w:type="gramStart"/>
-      <w:r>
-        <w:t>show</w:t>
-      </w:r>
-      <w:proofErr w:type="gramEnd"/>
-      <w:r>
-        <w:t xml:space="preserve"> </w:t>
+        <w:t xml:space="preserve"> remote show </w:t>
       </w:r>
       <w:proofErr w:type="spellStart"/>
       <w:r>
@@ -4959,7 +6087,6 @@
     <w:p>
       <w:proofErr w:type="spellStart"/>
       <w:r>
-        <w:lastRenderedPageBreak/>
         <w:t>git</w:t>
       </w:r>
       <w:proofErr w:type="spellEnd"/>
@@ -5964,6 +7091,7 @@
   <w:style w:type="character" w:default="1" w:styleId="Fuentedeprrafopredeter">
     <w:name w:val="Default Paragraph Font"/>
     <w:uiPriority w:val="1"/>
+    <w:semiHidden/>
     <w:unhideWhenUsed/>
   </w:style>
   <w:style w:type="table" w:default="1" w:styleId="Tablanormal">

</xml_diff>